<commit_message>
Uploader auf medien umgerüüstet
</commit_message>
<xml_diff>
--- a/DokumentOrdner/Entwurfsdokument/Entwurfsdokument.docx
+++ b/DokumentOrdner/Entwurfsdokument/Entwurfsdokument.docx
@@ -1393,14 +1393,12 @@
         </w:rPr>
         <w:t xml:space="preserve">Das Feature-Paket beinhaltet Klassen, die sich um einen speziellen </w:t>
       </w:r>
-      <w:proofErr w:type="spellStart"/>
-      <w:r>
-        <w:rPr>
-          <w:lang w:val="de-DE"/>
-        </w:rPr>
-        <w:t>Aufgabenbereichkümmern</w:t>
-      </w:r>
-      <w:proofErr w:type="spellEnd"/>
+      <w:r>
+        <w:rPr>
+          <w:lang w:val="de-DE"/>
+        </w:rPr>
+        <w:t>Aufgabenbereich kümmern</w:t>
+      </w:r>
       <w:r>
         <w:rPr>
           <w:lang w:val="de-DE"/>
@@ -1442,14 +1440,14 @@
         </w:rPr>
         <w:t xml:space="preserve">Das Frontend-Paket enthält Klassen, die sich um die Interaktion mit dem Anwender </w:t>
       </w:r>
-      <w:proofErr w:type="spellStart"/>
-      <w:r>
-        <w:rPr>
-          <w:lang w:val="de-DE"/>
-        </w:rPr>
-        <w:t>mittles</w:t>
-      </w:r>
-      <w:proofErr w:type="spellEnd"/>
+      <w:r>
+        <w:rPr>
+          <w:lang w:val="de-DE"/>
+        </w:rPr>
+        <w:t>mittels</w:t>
+      </w:r>
+      <w:bookmarkStart w:id="8" w:name="_GoBack"/>
+      <w:bookmarkEnd w:id="8"/>
       <w:r>
         <w:rPr>
           <w:lang w:val="de-DE"/>
@@ -1464,7 +1462,7 @@
           <w:lang w:val="de-DE"/>
         </w:rPr>
       </w:pPr>
-      <w:bookmarkStart w:id="8" w:name="_Toc381689159"/>
+      <w:bookmarkStart w:id="9" w:name="_Toc381689159"/>
       <w:r>
         <w:rPr>
           <w:lang w:val="de-DE"/>
@@ -1484,7 +1482,7 @@
         </w:rPr>
         <w:t xml:space="preserve"> Softwarekomponenten</w:t>
       </w:r>
-      <w:bookmarkEnd w:id="8"/>
+      <w:bookmarkEnd w:id="9"/>
     </w:p>
     <w:p>
       <w:pPr>
@@ -1493,14 +1491,14 @@
           <w:lang w:val="de-DE"/>
         </w:rPr>
       </w:pPr>
-      <w:bookmarkStart w:id="9" w:name="_Toc381689160"/>
+      <w:bookmarkStart w:id="10" w:name="_Toc381689160"/>
       <w:r>
         <w:rPr>
           <w:lang w:val="de-DE"/>
         </w:rPr>
         <w:t>Hibernate/ JPA:</w:t>
       </w:r>
-      <w:bookmarkEnd w:id="9"/>
+      <w:bookmarkEnd w:id="10"/>
     </w:p>
     <w:p>
       <w:pPr>
@@ -1532,23 +1530,22 @@
         <w:rPr>
           <w:lang w:val="de-DE"/>
         </w:rPr>
-        <w:t>Laut Aufgabenstellung müssen die Daten einen Neustart überleben. Da Hibernate empfohlen wurde, wurde es auch benu</w:t>
-      </w:r>
-      <w:bookmarkStart w:id="10" w:name="_GoBack"/>
-      <w:bookmarkEnd w:id="10"/>
-      <w:r>
-        <w:rPr>
-          <w:lang w:val="de-DE"/>
-        </w:rPr>
-        <w:t>tzt :-D</w:t>
-      </w:r>
-    </w:p>
-    <w:p>
-      <w:pPr>
-        <w:rPr>
-          <w:lang w:val="de-DE"/>
-        </w:rPr>
-      </w:pPr>
+        <w:t xml:space="preserve">Laut Aufgabenstellung müssen die Daten einen Neustart überleben. Da Hibernate empfohlen wurde, wurde es auch </w:t>
+      </w:r>
+      <w:proofErr w:type="gramStart"/>
+      <w:r>
+        <w:rPr>
+          <w:lang w:val="de-DE"/>
+        </w:rPr>
+        <w:t>benutzt :</w:t>
+      </w:r>
+      <w:proofErr w:type="gramEnd"/>
+      <w:r>
+        <w:rPr>
+          <w:lang w:val="de-DE"/>
+        </w:rPr>
+        <w:t>-D</w:t>
+      </w:r>
     </w:p>
     <w:p>
       <w:pPr>
@@ -1646,27 +1643,6 @@
     </w:p>
     <w:p>
       <w:pPr>
-        <w:rPr>
-          <w:lang w:val="de-DE"/>
-        </w:rPr>
-      </w:pPr>
-    </w:p>
-    <w:p>
-      <w:pPr>
-        <w:rPr>
-          <w:lang w:val="de-DE"/>
-        </w:rPr>
-      </w:pPr>
-    </w:p>
-    <w:p>
-      <w:pPr>
-        <w:rPr>
-          <w:lang w:val="de-DE"/>
-        </w:rPr>
-      </w:pPr>
-    </w:p>
-    <w:p>
-      <w:pPr>
         <w:pStyle w:val="berschrift3"/>
         <w:rPr>
           <w:lang w:val="de-DE"/>
@@ -1723,20 +1699,6 @@
     </w:p>
     <w:p>
       <w:pPr>
-        <w:rPr>
-          <w:lang w:val="de-DE"/>
-        </w:rPr>
-      </w:pPr>
-    </w:p>
-    <w:p>
-      <w:pPr>
-        <w:rPr>
-          <w:lang w:val="de-DE"/>
-        </w:rPr>
-      </w:pPr>
-    </w:p>
-    <w:p>
-      <w:pPr>
         <w:pStyle w:val="berschrift2"/>
         <w:rPr>
           <w:lang w:val="de-DE"/>
@@ -1840,53 +1802,53 @@
         <w:rPr>
           <w:lang w:val="de-DE"/>
         </w:rPr>
+        <w:t>2.5. Sonstiges</w:t>
+      </w:r>
+    </w:p>
+    <w:p>
+      <w:pPr>
+        <w:rPr>
+          <w:lang w:val="de-DE"/>
+        </w:rPr>
+      </w:pPr>
+      <w:r>
+        <w:rPr>
+          <w:lang w:val="de-DE"/>
+        </w:rPr>
+        <w:t xml:space="preserve">Beschreibung &amp; Begründung </w:t>
+      </w:r>
+      <w:r>
+        <w:rPr>
+          <w:lang w:val="de-DE"/>
+        </w:rPr>
+        <w:t>von Entwurfsentscheidungen</w:t>
+      </w:r>
+    </w:p>
+    <w:p>
+      <w:pPr>
+        <w:rPr>
+          <w:lang w:val="de-DE"/>
+        </w:rPr>
+      </w:pPr>
+      <w:r>
+        <w:rPr>
+          <w:lang w:val="de-DE"/>
+        </w:rPr>
+        <w:t>Kann entfallen!!!</w:t>
+      </w:r>
+    </w:p>
+    <w:p>
+      <w:pPr>
+        <w:pStyle w:val="berschrift1"/>
+        <w:rPr>
+          <w:lang w:val="de-DE"/>
+        </w:rPr>
+      </w:pPr>
+      <w:r>
+        <w:rPr>
+          <w:lang w:val="de-DE"/>
+        </w:rPr>
         <w:lastRenderedPageBreak/>
-        <w:t>2.5. Sonstiges</w:t>
-      </w:r>
-    </w:p>
-    <w:p>
-      <w:pPr>
-        <w:rPr>
-          <w:lang w:val="de-DE"/>
-        </w:rPr>
-      </w:pPr>
-      <w:r>
-        <w:rPr>
-          <w:lang w:val="de-DE"/>
-        </w:rPr>
-        <w:t xml:space="preserve">Beschreibung &amp; Begründung </w:t>
-      </w:r>
-      <w:r>
-        <w:rPr>
-          <w:lang w:val="de-DE"/>
-        </w:rPr>
-        <w:t>von Entwurfsentscheidungen</w:t>
-      </w:r>
-    </w:p>
-    <w:p>
-      <w:pPr>
-        <w:rPr>
-          <w:lang w:val="de-DE"/>
-        </w:rPr>
-      </w:pPr>
-      <w:r>
-        <w:rPr>
-          <w:lang w:val="de-DE"/>
-        </w:rPr>
-        <w:t>Kann entfallen!!!</w:t>
-      </w:r>
-    </w:p>
-    <w:p>
-      <w:pPr>
-        <w:pStyle w:val="berschrift1"/>
-        <w:rPr>
-          <w:lang w:val="de-DE"/>
-        </w:rPr>
-      </w:pPr>
-      <w:r>
-        <w:rPr>
-          <w:lang w:val="de-DE"/>
-        </w:rPr>
         <w:t>3. Objektentwurf</w:t>
       </w:r>
     </w:p>
@@ -1916,13 +1878,12 @@
         </w:rPr>
         <w:t>Textuelle Beschreibung der Überlegungen, die zur Entscheidung für den vorliegenden</w:t>
       </w:r>
-    </w:p>
-    <w:p>
-      <w:pPr>
-        <w:rPr>
-          <w:lang w:val="de-DE"/>
-        </w:rPr>
-      </w:pPr>
+      <w:r>
+        <w:rPr>
+          <w:lang w:val="de-DE"/>
+        </w:rPr>
+        <w:t xml:space="preserve"> </w:t>
+      </w:r>
       <w:r>
         <w:rPr>
           <w:lang w:val="de-DE"/>
@@ -2199,7 +2160,7 @@
             <w:noProof/>
             <w:lang w:val="de-DE"/>
           </w:rPr>
-          <w:t>3</w:t>
+          <w:t>4</w:t>
         </w:r>
         <w:r>
           <w:fldChar w:fldCharType="end"/>
@@ -2321,7 +2282,7 @@
         <w:noProof/>
         <w:lang w:val="de-DE"/>
       </w:rPr>
-      <w:t>2. Systementwurf</w:t>
+      <w:t>3. Objektentwurf</w:t>
     </w:r>
     <w:r>
       <w:fldChar w:fldCharType="end"/>
@@ -6029,7 +5990,7 @@
 </file>
 
 <file path=customXml/itemProps2.xml><?xml version="1.0" encoding="utf-8"?>
-<ds:datastoreItem xmlns:ds="http://schemas.openxmlformats.org/officeDocument/2006/customXml" ds:itemID="{681175F5-E4A5-4F91-B2A5-5284A0A3F60F}">
+<ds:datastoreItem xmlns:ds="http://schemas.openxmlformats.org/officeDocument/2006/customXml" ds:itemID="{11F98224-7B76-4240-980D-8948AD01A6F0}">
   <ds:schemaRefs>
     <ds:schemaRef ds:uri="http://schemas.openxmlformats.org/officeDocument/2006/bibliography"/>
   </ds:schemaRefs>

</xml_diff>

<commit_message>
Entwurfsdoc 2.4 eingefügt und 2.1 überarbeitet
</commit_message>
<xml_diff>
--- a/DokumentOrdner/Entwurfsdokument/Entwurfsdokument.docx
+++ b/DokumentOrdner/Entwurfsdokument/Entwurfsdokument.docx
@@ -72,7 +72,7 @@
             </w:rPr>
             <w:fldChar w:fldCharType="separate"/>
           </w:r>
-          <w:hyperlink w:anchor="_Toc381707544" w:history="1">
+          <w:hyperlink w:anchor="_Toc381711336" w:history="1">
             <w:r>
               <w:rPr>
                 <w:rStyle w:val="Hyperlink"/>
@@ -100,7 +100,7 @@
                 <w:noProof/>
                 <w:webHidden/>
               </w:rPr>
-              <w:instrText xml:space="preserve"> PAGEREF _Toc381707544 \h </w:instrText>
+              <w:instrText xml:space="preserve"> PAGEREF _Toc381711336 \h </w:instrText>
             </w:r>
             <w:r>
               <w:rPr>
@@ -144,7 +144,7 @@
               <w:szCs w:val="22"/>
             </w:rPr>
           </w:pPr>
-          <w:hyperlink w:anchor="_Toc381707545" w:history="1">
+          <w:hyperlink w:anchor="_Toc381711337" w:history="1">
             <w:r>
               <w:rPr>
                 <w:rStyle w:val="Hyperlink"/>
@@ -172,7 +172,7 @@
                 <w:noProof/>
                 <w:webHidden/>
               </w:rPr>
-              <w:instrText xml:space="preserve"> PAGEREF _Toc381707545 \h </w:instrText>
+              <w:instrText xml:space="preserve"> PAGEREF _Toc381711337 \h </w:instrText>
             </w:r>
             <w:r>
               <w:rPr>
@@ -216,7 +216,7 @@
               <w:szCs w:val="22"/>
             </w:rPr>
           </w:pPr>
-          <w:hyperlink w:anchor="_Toc381707546" w:history="1">
+          <w:hyperlink w:anchor="_Toc381711338" w:history="1">
             <w:r>
               <w:rPr>
                 <w:rStyle w:val="Hyperlink"/>
@@ -244,7 +244,7 @@
                 <w:noProof/>
                 <w:webHidden/>
               </w:rPr>
-              <w:instrText xml:space="preserve"> PAGEREF _Toc381707546 \h </w:instrText>
+              <w:instrText xml:space="preserve"> PAGEREF _Toc381711338 \h </w:instrText>
             </w:r>
             <w:r>
               <w:rPr>
@@ -288,7 +288,7 @@
               <w:szCs w:val="22"/>
             </w:rPr>
           </w:pPr>
-          <w:hyperlink w:anchor="_Toc381707547" w:history="1">
+          <w:hyperlink w:anchor="_Toc381711339" w:history="1">
             <w:r>
               <w:rPr>
                 <w:rStyle w:val="Hyperlink"/>
@@ -316,7 +316,7 @@
                 <w:noProof/>
                 <w:webHidden/>
               </w:rPr>
-              <w:instrText xml:space="preserve"> PAGEREF _Toc381707547 \h </w:instrText>
+              <w:instrText xml:space="preserve"> PAGEREF _Toc381711339 \h </w:instrText>
             </w:r>
             <w:r>
               <w:rPr>
@@ -360,30 +360,14 @@
               <w:szCs w:val="22"/>
             </w:rPr>
           </w:pPr>
-          <w:hyperlink w:anchor="_Toc381707548" w:history="1">
+          <w:hyperlink w:anchor="_Toc381711340" w:history="1">
             <w:r>
               <w:rPr>
                 <w:rStyle w:val="Hyperlink"/>
                 <w:noProof/>
                 <w:lang w:val="de-DE"/>
               </w:rPr>
-              <w:t>Wartungs</w:t>
-            </w:r>
-            <w:r>
-              <w:rPr>
-                <w:rStyle w:val="Hyperlink"/>
-                <w:noProof/>
-                <w:lang w:val="de-DE"/>
-              </w:rPr>
-              <w:t>k</w:t>
-            </w:r>
-            <w:r>
-              <w:rPr>
-                <w:rStyle w:val="Hyperlink"/>
-                <w:noProof/>
-                <w:lang w:val="de-DE"/>
-              </w:rPr>
-              <w:t>riterien</w:t>
+              <w:t>Wartungskriterien</w:t>
             </w:r>
             <w:r>
               <w:rPr>
@@ -404,7 +388,7 @@
                 <w:noProof/>
                 <w:webHidden/>
               </w:rPr>
-              <w:instrText xml:space="preserve"> PAGEREF _Toc381707548 \h </w:instrText>
+              <w:instrText xml:space="preserve"> PAGEREF _Toc381711340 \h </w:instrText>
             </w:r>
             <w:r>
               <w:rPr>
@@ -448,7 +432,7 @@
               <w:szCs w:val="22"/>
             </w:rPr>
           </w:pPr>
-          <w:hyperlink w:anchor="_Toc381707549" w:history="1">
+          <w:hyperlink w:anchor="_Toc381711341" w:history="1">
             <w:r>
               <w:rPr>
                 <w:rStyle w:val="Hyperlink"/>
@@ -476,7 +460,7 @@
                 <w:noProof/>
                 <w:webHidden/>
               </w:rPr>
-              <w:instrText xml:space="preserve"> PAGEREF _Toc381707549 \h </w:instrText>
+              <w:instrText xml:space="preserve"> PAGEREF _Toc381711341 \h </w:instrText>
             </w:r>
             <w:r>
               <w:rPr>
@@ -520,7 +504,7 @@
               <w:szCs w:val="22"/>
             </w:rPr>
           </w:pPr>
-          <w:hyperlink w:anchor="_Toc381707550" w:history="1">
+          <w:hyperlink w:anchor="_Toc381711342" w:history="1">
             <w:r>
               <w:rPr>
                 <w:rStyle w:val="Hyperlink"/>
@@ -548,7 +532,7 @@
                 <w:noProof/>
                 <w:webHidden/>
               </w:rPr>
-              <w:instrText xml:space="preserve"> PAGEREF _Toc381707550 \h </w:instrText>
+              <w:instrText xml:space="preserve"> PAGEREF _Toc381711342 \h </w:instrText>
             </w:r>
             <w:r>
               <w:rPr>
@@ -592,7 +576,7 @@
               <w:szCs w:val="22"/>
             </w:rPr>
           </w:pPr>
-          <w:hyperlink w:anchor="_Toc381707551" w:history="1">
+          <w:hyperlink w:anchor="_Toc381711343" w:history="1">
             <w:r>
               <w:rPr>
                 <w:rStyle w:val="Hyperlink"/>
@@ -620,7 +604,7 @@
                 <w:noProof/>
                 <w:webHidden/>
               </w:rPr>
-              <w:instrText xml:space="preserve"> PAGEREF _Toc381707551 \h </w:instrText>
+              <w:instrText xml:space="preserve"> PAGEREF _Toc381711343 \h </w:instrText>
             </w:r>
             <w:r>
               <w:rPr>
@@ -664,7 +648,7 @@
               <w:szCs w:val="22"/>
             </w:rPr>
           </w:pPr>
-          <w:hyperlink w:anchor="_Toc381707552" w:history="1">
+          <w:hyperlink w:anchor="_Toc381711344" w:history="1">
             <w:r>
               <w:rPr>
                 <w:rStyle w:val="Hyperlink"/>
@@ -692,7 +676,7 @@
                 <w:noProof/>
                 <w:webHidden/>
               </w:rPr>
-              <w:instrText xml:space="preserve"> PAGEREF _Toc381707552 \h </w:instrText>
+              <w:instrText xml:space="preserve"> PAGEREF _Toc381711344 \h </w:instrText>
             </w:r>
             <w:r>
               <w:rPr>
@@ -736,7 +720,7 @@
               <w:szCs w:val="22"/>
             </w:rPr>
           </w:pPr>
-          <w:hyperlink w:anchor="_Toc381707553" w:history="1">
+          <w:hyperlink w:anchor="_Toc381711345" w:history="1">
             <w:r>
               <w:rPr>
                 <w:rStyle w:val="Hyperlink"/>
@@ -764,7 +748,7 @@
                 <w:noProof/>
                 <w:webHidden/>
               </w:rPr>
-              <w:instrText xml:space="preserve"> PAGEREF _Toc381707553 \h </w:instrText>
+              <w:instrText xml:space="preserve"> PAGEREF _Toc381711345 \h </w:instrText>
             </w:r>
             <w:r>
               <w:rPr>
@@ -808,7 +792,7 @@
               <w:szCs w:val="22"/>
             </w:rPr>
           </w:pPr>
-          <w:hyperlink w:anchor="_Toc381707554" w:history="1">
+          <w:hyperlink w:anchor="_Toc381711346" w:history="1">
             <w:r>
               <w:rPr>
                 <w:rStyle w:val="Hyperlink"/>
@@ -836,7 +820,7 @@
                 <w:noProof/>
                 <w:webHidden/>
               </w:rPr>
-              <w:instrText xml:space="preserve"> PAGEREF _Toc381707554 \h </w:instrText>
+              <w:instrText xml:space="preserve"> PAGEREF _Toc381711346 \h </w:instrText>
             </w:r>
             <w:r>
               <w:rPr>
@@ -880,7 +864,7 @@
               <w:szCs w:val="22"/>
             </w:rPr>
           </w:pPr>
-          <w:hyperlink w:anchor="_Toc381707555" w:history="1">
+          <w:hyperlink w:anchor="_Toc381711347" w:history="1">
             <w:r>
               <w:rPr>
                 <w:rStyle w:val="Hyperlink"/>
@@ -908,7 +892,7 @@
                 <w:noProof/>
                 <w:webHidden/>
               </w:rPr>
-              <w:instrText xml:space="preserve"> PAGEREF _Toc381707555 \h </w:instrText>
+              <w:instrText xml:space="preserve"> PAGEREF _Toc381711347 \h </w:instrText>
             </w:r>
             <w:r>
               <w:rPr>
@@ -952,7 +936,7 @@
               <w:szCs w:val="22"/>
             </w:rPr>
           </w:pPr>
-          <w:hyperlink w:anchor="_Toc381707556" w:history="1">
+          <w:hyperlink w:anchor="_Toc381711348" w:history="1">
             <w:r>
               <w:rPr>
                 <w:rStyle w:val="Hyperlink"/>
@@ -980,7 +964,7 @@
                 <w:noProof/>
                 <w:webHidden/>
               </w:rPr>
-              <w:instrText xml:space="preserve"> PAGEREF _Toc381707556 \h </w:instrText>
+              <w:instrText xml:space="preserve"> PAGEREF _Toc381711348 \h </w:instrText>
             </w:r>
             <w:r>
               <w:rPr>
@@ -1024,7 +1008,7 @@
               <w:szCs w:val="22"/>
             </w:rPr>
           </w:pPr>
-          <w:hyperlink w:anchor="_Toc381707557" w:history="1">
+          <w:hyperlink w:anchor="_Toc381711349" w:history="1">
             <w:r>
               <w:rPr>
                 <w:rStyle w:val="Hyperlink"/>
@@ -1052,7 +1036,7 @@
                 <w:noProof/>
                 <w:webHidden/>
               </w:rPr>
-              <w:instrText xml:space="preserve"> PAGEREF _Toc381707557 \h </w:instrText>
+              <w:instrText xml:space="preserve"> PAGEREF _Toc381711349 \h </w:instrText>
             </w:r>
             <w:r>
               <w:rPr>
@@ -1096,7 +1080,7 @@
               <w:szCs w:val="22"/>
             </w:rPr>
           </w:pPr>
-          <w:hyperlink w:anchor="_Toc381707558" w:history="1">
+          <w:hyperlink w:anchor="_Toc381711350" w:history="1">
             <w:r>
               <w:rPr>
                 <w:rStyle w:val="Hyperlink"/>
@@ -1124,7 +1108,7 @@
                 <w:noProof/>
                 <w:webHidden/>
               </w:rPr>
-              <w:instrText xml:space="preserve"> PAGEREF _Toc381707558 \h </w:instrText>
+              <w:instrText xml:space="preserve"> PAGEREF _Toc381711350 \h </w:instrText>
             </w:r>
             <w:r>
               <w:rPr>
@@ -1168,7 +1152,7 @@
               <w:szCs w:val="22"/>
             </w:rPr>
           </w:pPr>
-          <w:hyperlink w:anchor="_Toc381707559" w:history="1">
+          <w:hyperlink w:anchor="_Toc381711351" w:history="1">
             <w:r>
               <w:rPr>
                 <w:rStyle w:val="Hyperlink"/>
@@ -1196,7 +1180,7 @@
                 <w:noProof/>
                 <w:webHidden/>
               </w:rPr>
-              <w:instrText xml:space="preserve"> PAGEREF _Toc381707559 \h </w:instrText>
+              <w:instrText xml:space="preserve"> PAGEREF _Toc381711351 \h </w:instrText>
             </w:r>
             <w:r>
               <w:rPr>
@@ -1240,7 +1224,7 @@
               <w:szCs w:val="22"/>
             </w:rPr>
           </w:pPr>
-          <w:hyperlink w:anchor="_Toc381707560" w:history="1">
+          <w:hyperlink w:anchor="_Toc381711352" w:history="1">
             <w:r>
               <w:rPr>
                 <w:rStyle w:val="Hyperlink"/>
@@ -1268,7 +1252,7 @@
                 <w:noProof/>
                 <w:webHidden/>
               </w:rPr>
-              <w:instrText xml:space="preserve"> PAGEREF _Toc381707560 \h </w:instrText>
+              <w:instrText xml:space="preserve"> PAGEREF _Toc381711352 \h </w:instrText>
             </w:r>
             <w:r>
               <w:rPr>
@@ -1312,7 +1296,7 @@
               <w:szCs w:val="22"/>
             </w:rPr>
           </w:pPr>
-          <w:hyperlink w:anchor="_Toc381707561" w:history="1">
+          <w:hyperlink w:anchor="_Toc381711353" w:history="1">
             <w:r>
               <w:rPr>
                 <w:rStyle w:val="Hyperlink"/>
@@ -1340,7 +1324,7 @@
                 <w:noProof/>
                 <w:webHidden/>
               </w:rPr>
-              <w:instrText xml:space="preserve"> PAGEREF _Toc381707561 \h </w:instrText>
+              <w:instrText xml:space="preserve"> PAGEREF _Toc381711353 \h </w:instrText>
             </w:r>
             <w:r>
               <w:rPr>
@@ -1384,7 +1368,7 @@
               <w:szCs w:val="22"/>
             </w:rPr>
           </w:pPr>
-          <w:hyperlink w:anchor="_Toc381707562" w:history="1">
+          <w:hyperlink w:anchor="_Toc381711354" w:history="1">
             <w:r>
               <w:rPr>
                 <w:rStyle w:val="Hyperlink"/>
@@ -1412,7 +1396,7 @@
                 <w:noProof/>
                 <w:webHidden/>
               </w:rPr>
-              <w:instrText xml:space="preserve"> PAGEREF _Toc381707562 \h </w:instrText>
+              <w:instrText xml:space="preserve"> PAGEREF _Toc381711354 \h </w:instrText>
             </w:r>
             <w:r>
               <w:rPr>
@@ -1456,7 +1440,7 @@
               <w:szCs w:val="22"/>
             </w:rPr>
           </w:pPr>
-          <w:hyperlink w:anchor="_Toc381707563" w:history="1">
+          <w:hyperlink w:anchor="_Toc381711355" w:history="1">
             <w:r>
               <w:rPr>
                 <w:rStyle w:val="Hyperlink"/>
@@ -1484,7 +1468,7 @@
                 <w:noProof/>
                 <w:webHidden/>
               </w:rPr>
-              <w:instrText xml:space="preserve"> PAGEREF _Toc381707563 \h </w:instrText>
+              <w:instrText xml:space="preserve"> PAGEREF _Toc381711355 \h </w:instrText>
             </w:r>
             <w:r>
               <w:rPr>
@@ -1504,7 +1488,7 @@
                 <w:noProof/>
                 <w:webHidden/>
               </w:rPr>
-              <w:t>4</w:t>
+              <w:t>5</w:t>
             </w:r>
             <w:r>
               <w:rPr>
@@ -1528,7 +1512,7 @@
               <w:szCs w:val="22"/>
             </w:rPr>
           </w:pPr>
-          <w:hyperlink w:anchor="_Toc381707564" w:history="1">
+          <w:hyperlink w:anchor="_Toc381711356" w:history="1">
             <w:r>
               <w:rPr>
                 <w:rStyle w:val="Hyperlink"/>
@@ -1556,7 +1540,7 @@
                 <w:noProof/>
                 <w:webHidden/>
               </w:rPr>
-              <w:instrText xml:space="preserve"> PAGEREF _Toc381707564 \h </w:instrText>
+              <w:instrText xml:space="preserve"> PAGEREF _Toc381711356 \h </w:instrText>
             </w:r>
             <w:r>
               <w:rPr>
@@ -1600,7 +1584,7 @@
               <w:szCs w:val="22"/>
             </w:rPr>
           </w:pPr>
-          <w:hyperlink w:anchor="_Toc381707565" w:history="1">
+          <w:hyperlink w:anchor="_Toc381711357" w:history="1">
             <w:r>
               <w:rPr>
                 <w:rStyle w:val="Hyperlink"/>
@@ -1628,7 +1612,7 @@
                 <w:noProof/>
                 <w:webHidden/>
               </w:rPr>
-              <w:instrText xml:space="preserve"> PAGEREF _Toc381707565 \h </w:instrText>
+              <w:instrText xml:space="preserve"> PAGEREF _Toc381711357 \h </w:instrText>
             </w:r>
             <w:r>
               <w:rPr>
@@ -1672,7 +1656,7 @@
               <w:szCs w:val="22"/>
             </w:rPr>
           </w:pPr>
-          <w:hyperlink w:anchor="_Toc381707566" w:history="1">
+          <w:hyperlink w:anchor="_Toc381711358" w:history="1">
             <w:r>
               <w:rPr>
                 <w:rStyle w:val="Hyperlink"/>
@@ -1700,7 +1684,7 @@
                 <w:noProof/>
                 <w:webHidden/>
               </w:rPr>
-              <w:instrText xml:space="preserve"> PAGEREF _Toc381707566 \h </w:instrText>
+              <w:instrText xml:space="preserve"> PAGEREF _Toc381711358 \h </w:instrText>
             </w:r>
             <w:r>
               <w:rPr>
@@ -1744,7 +1728,7 @@
               <w:szCs w:val="22"/>
             </w:rPr>
           </w:pPr>
-          <w:hyperlink w:anchor="_Toc381707567" w:history="1">
+          <w:hyperlink w:anchor="_Toc381711359" w:history="1">
             <w:r>
               <w:rPr>
                 <w:rStyle w:val="Hyperlink"/>
@@ -1772,7 +1756,7 @@
                 <w:noProof/>
                 <w:webHidden/>
               </w:rPr>
-              <w:instrText xml:space="preserve"> PAGEREF _Toc381707567 \h </w:instrText>
+              <w:instrText xml:space="preserve"> PAGEREF _Toc381711359 \h </w:instrText>
             </w:r>
             <w:r>
               <w:rPr>
@@ -1816,7 +1800,7 @@
               <w:szCs w:val="22"/>
             </w:rPr>
           </w:pPr>
-          <w:hyperlink w:anchor="_Toc381707568" w:history="1">
+          <w:hyperlink w:anchor="_Toc381711360" w:history="1">
             <w:r>
               <w:rPr>
                 <w:rStyle w:val="Hyperlink"/>
@@ -1844,7 +1828,7 @@
                 <w:noProof/>
                 <w:webHidden/>
               </w:rPr>
-              <w:instrText xml:space="preserve"> PAGEREF _Toc381707568 \h </w:instrText>
+              <w:instrText xml:space="preserve"> PAGEREF _Toc381711360 \h </w:instrText>
             </w:r>
             <w:r>
               <w:rPr>
@@ -1888,7 +1872,7 @@
               <w:szCs w:val="22"/>
             </w:rPr>
           </w:pPr>
-          <w:hyperlink w:anchor="_Toc381707569" w:history="1">
+          <w:hyperlink w:anchor="_Toc381711361" w:history="1">
             <w:r>
               <w:rPr>
                 <w:rStyle w:val="Hyperlink"/>
@@ -1916,7 +1900,7 @@
                 <w:noProof/>
                 <w:webHidden/>
               </w:rPr>
-              <w:instrText xml:space="preserve"> PAGEREF _Toc381707569 \h </w:instrText>
+              <w:instrText xml:space="preserve"> PAGEREF _Toc381711361 \h </w:instrText>
             </w:r>
             <w:r>
               <w:rPr>
@@ -1989,7 +1973,7 @@
           <w:lang w:val="de-DE"/>
         </w:rPr>
       </w:pPr>
-      <w:bookmarkStart w:id="0" w:name="_Toc381707544"/>
+      <w:bookmarkStart w:id="0" w:name="_Toc381711336"/>
       <w:r>
         <w:rPr>
           <w:lang w:val="de-DE"/>
@@ -2071,7 +2055,7 @@
           <w:lang w:val="de-DE"/>
         </w:rPr>
       </w:pPr>
-      <w:bookmarkStart w:id="1" w:name="_Toc381707545"/>
+      <w:bookmarkStart w:id="1" w:name="_Toc381711337"/>
       <w:r>
         <w:rPr>
           <w:lang w:val="de-DE"/>
@@ -2087,7 +2071,7 @@
           <w:lang w:val="de-DE"/>
         </w:rPr>
       </w:pPr>
-      <w:bookmarkStart w:id="2" w:name="_Toc381707546"/>
+      <w:bookmarkStart w:id="2" w:name="_Toc381711338"/>
       <w:r>
         <w:rPr>
           <w:lang w:val="de-DE"/>
@@ -2105,23 +2089,24 @@
       </w:tblPr>
       <w:tblGrid>
         <w:gridCol w:w="4679"/>
-        <w:gridCol w:w="4681"/>
+        <w:gridCol w:w="4689"/>
       </w:tblGrid>
       <w:tr>
         <w:tc>
           <w:tcPr>
-            <w:tcW w:w="9360" w:type="dxa"/>
+            <w:tcW w:w="9368" w:type="dxa"/>
             <w:gridSpan w:val="2"/>
           </w:tcPr>
           <w:p>
             <w:pPr>
               <w:pStyle w:val="berschrift3"/>
               <w:jc w:val="center"/>
+              <w:outlineLvl w:val="2"/>
               <w:rPr>
                 <w:lang w:val="de-DE"/>
               </w:rPr>
             </w:pPr>
-            <w:bookmarkStart w:id="3" w:name="_Toc381707547"/>
+            <w:bookmarkStart w:id="3" w:name="_Toc381711339"/>
             <w:r>
               <w:rPr>
                 <w:lang w:val="de-DE"/>
@@ -2139,16 +2124,12 @@
           </w:tcPr>
           <w:p>
             <w:pPr>
-              <w:pStyle w:val="TabellenInhalt"/>
-              <w:suppressAutoHyphens w:val="0"/>
-              <w:rPr>
-                <w:szCs w:val="20"/>
+              <w:rPr>
                 <w:lang w:val="de-DE"/>
               </w:rPr>
             </w:pPr>
             <w:r>
               <w:rPr>
-                <w:szCs w:val="20"/>
                 <w:lang w:val="de-DE"/>
               </w:rPr>
               <w:t>Robustheit</w:t>
@@ -2157,20 +2138,16 @@
         </w:tc>
         <w:tc>
           <w:tcPr>
-            <w:tcW w:w="4681" w:type="dxa"/>
+            <w:tcW w:w="4689" w:type="dxa"/>
           </w:tcPr>
           <w:p>
             <w:pPr>
-              <w:pStyle w:val="TabellenInhalt"/>
-              <w:suppressAutoHyphens w:val="0"/>
-              <w:rPr>
-                <w:szCs w:val="20"/>
+              <w:rPr>
                 <w:lang w:val="de-DE"/>
               </w:rPr>
             </w:pPr>
             <w:r>
               <w:rPr>
-                <w:szCs w:val="20"/>
                 <w:lang w:val="de-DE"/>
               </w:rPr>
               <w:t>Das System soll nach Möglichkeit Abstürze vermeiden. Sollte es doch zu einem Absturz kommen, ist ein Verlust der temporären Daten akzeptabel, bereits gespeicherte Daten sollen aber erhalten bleiben.</w:t>
@@ -2185,16 +2162,12 @@
           </w:tcPr>
           <w:p>
             <w:pPr>
-              <w:pStyle w:val="TabellenInhalt"/>
-              <w:suppressAutoHyphens w:val="0"/>
-              <w:rPr>
-                <w:szCs w:val="20"/>
+              <w:rPr>
                 <w:lang w:val="de-DE"/>
               </w:rPr>
             </w:pPr>
             <w:r>
               <w:rPr>
-                <w:szCs w:val="20"/>
                 <w:lang w:val="de-DE"/>
               </w:rPr>
               <w:t>Zuverlässigkeit</w:t>
@@ -2203,23 +2176,33 @@
         </w:tc>
         <w:tc>
           <w:tcPr>
-            <w:tcW w:w="4681" w:type="dxa"/>
+            <w:tcW w:w="4689" w:type="dxa"/>
           </w:tcPr>
           <w:p>
             <w:pPr>
-              <w:pStyle w:val="TabellenInhalt"/>
-              <w:suppressAutoHyphens w:val="0"/>
-              <w:rPr>
-                <w:szCs w:val="20"/>
+              <w:rPr>
                 <w:lang w:val="de-DE"/>
               </w:rPr>
             </w:pPr>
             <w:r>
               <w:rPr>
-                <w:szCs w:val="20"/>
-                <w:lang w:val="de-DE"/>
-              </w:rPr>
-              <w:t>Es ist ein hohes Maß an Übereinstimmung zwischen erwartetem und beobachtetem Verhalten gewünscht.</w:t>
+                <w:lang w:val="de-DE"/>
+              </w:rPr>
+              <w:t xml:space="preserve">Es ist ein hohes Maß an Übereinstimmung zwischen erwartetem und beobachtetem Verhalten </w:t>
+            </w:r>
+            <w:proofErr w:type="spellStart"/>
+            <w:r>
+              <w:rPr>
+                <w:lang w:val="de-DE"/>
+              </w:rPr>
+              <w:t>ge</w:t>
+            </w:r>
+            <w:proofErr w:type="spellEnd"/>
+            <w:r>
+              <w:rPr>
+                <w:lang w:val="de-DE"/>
+              </w:rPr>
+              <w:t>-wünscht.</w:t>
             </w:r>
           </w:p>
         </w:tc>
@@ -2231,16 +2214,12 @@
           </w:tcPr>
           <w:p>
             <w:pPr>
-              <w:pStyle w:val="TabellenInhalt"/>
-              <w:suppressAutoHyphens w:val="0"/>
-              <w:rPr>
-                <w:szCs w:val="20"/>
+              <w:rPr>
                 <w:lang w:val="de-DE"/>
               </w:rPr>
             </w:pPr>
             <w:r>
               <w:rPr>
-                <w:szCs w:val="20"/>
                 <w:lang w:val="de-DE"/>
               </w:rPr>
               <w:t>Verfügbarkeit</w:t>
@@ -2249,23 +2228,19 @@
         </w:tc>
         <w:tc>
           <w:tcPr>
-            <w:tcW w:w="4681" w:type="dxa"/>
+            <w:tcW w:w="4689" w:type="dxa"/>
           </w:tcPr>
           <w:p>
             <w:pPr>
-              <w:pStyle w:val="TabellenInhalt"/>
-              <w:suppressAutoHyphens w:val="0"/>
-              <w:rPr>
-                <w:szCs w:val="20"/>
+              <w:rPr>
                 <w:lang w:val="de-DE"/>
               </w:rPr>
             </w:pPr>
             <w:r>
               <w:rPr>
-                <w:szCs w:val="20"/>
-                <w:lang w:val="de-DE"/>
-              </w:rPr>
-              <w:t>???</w:t>
+                <w:lang w:val="de-DE"/>
+              </w:rPr>
+              <w:t xml:space="preserve">Das System soll ausschließlich im Normalbetrieb laufen. </w:t>
             </w:r>
           </w:p>
         </w:tc>
@@ -2277,16 +2252,12 @@
           </w:tcPr>
           <w:p>
             <w:pPr>
-              <w:pStyle w:val="TabellenInhalt"/>
-              <w:suppressAutoHyphens w:val="0"/>
-              <w:rPr>
-                <w:szCs w:val="20"/>
+              <w:rPr>
                 <w:lang w:val="de-DE"/>
               </w:rPr>
             </w:pPr>
             <w:r>
               <w:rPr>
-                <w:szCs w:val="20"/>
                 <w:lang w:val="de-DE"/>
               </w:rPr>
               <w:t>Fehlertoleranz</w:t>
@@ -2295,20 +2266,16 @@
         </w:tc>
         <w:tc>
           <w:tcPr>
-            <w:tcW w:w="4681" w:type="dxa"/>
+            <w:tcW w:w="4689" w:type="dxa"/>
           </w:tcPr>
           <w:p>
             <w:pPr>
-              <w:pStyle w:val="TabellenInhalt"/>
-              <w:suppressAutoHyphens w:val="0"/>
-              <w:rPr>
-                <w:szCs w:val="20"/>
+              <w:rPr>
                 <w:lang w:val="de-DE"/>
               </w:rPr>
             </w:pPr>
             <w:r>
               <w:rPr>
-                <w:szCs w:val="20"/>
                 <w:lang w:val="de-DE"/>
               </w:rPr>
               <w:t xml:space="preserve">siehe </w:t>
@@ -2317,7 +2284,6 @@
               <w:rPr>
                 <w:i/>
                 <w:iCs/>
-                <w:szCs w:val="20"/>
                 <w:lang w:val="de-DE"/>
               </w:rPr>
               <w:t xml:space="preserve">Robustheit </w:t>
@@ -2332,16 +2298,12 @@
           </w:tcPr>
           <w:p>
             <w:pPr>
-              <w:pStyle w:val="TabellenInhalt"/>
-              <w:suppressAutoHyphens w:val="0"/>
-              <w:rPr>
-                <w:szCs w:val="20"/>
+              <w:rPr>
                 <w:lang w:val="de-DE"/>
               </w:rPr>
             </w:pPr>
             <w:r>
               <w:rPr>
-                <w:szCs w:val="20"/>
                 <w:lang w:val="de-DE"/>
               </w:rPr>
               <w:t>Schutz vor feindlichen Angriffen (security)</w:t>
@@ -2350,48 +2312,44 @@
         </w:tc>
         <w:tc>
           <w:tcPr>
-            <w:tcW w:w="4681" w:type="dxa"/>
+            <w:tcW w:w="4689" w:type="dxa"/>
           </w:tcPr>
           <w:p>
             <w:pPr>
-              <w:pStyle w:val="TabellenInhalt"/>
-              <w:suppressAutoHyphens w:val="0"/>
-              <w:rPr>
-                <w:szCs w:val="20"/>
+              <w:rPr>
                 <w:lang w:val="de-DE"/>
               </w:rPr>
             </w:pPr>
             <w:r>
               <w:rPr>
-                <w:szCs w:val="20"/>
                 <w:lang w:val="de-DE"/>
               </w:rPr>
               <w:t xml:space="preserve">Angabe von Benutzername und Passwort ist erforderlich, </w:t>
             </w:r>
-            <w:r>
-              <w:rPr>
-                <w:szCs w:val="20"/>
-                <w:lang w:val="de-DE"/>
-              </w:rPr>
-              <w:t>darüber hinaus</w:t>
-            </w:r>
-            <w:r>
-              <w:rPr>
-                <w:szCs w:val="20"/>
+            <w:proofErr w:type="spellStart"/>
+            <w:r>
+              <w:rPr>
+                <w:lang w:val="de-DE"/>
+              </w:rPr>
+              <w:t>darüberhinaus</w:t>
+            </w:r>
+            <w:proofErr w:type="spellEnd"/>
+            <w:r>
+              <w:rPr>
                 <w:lang w:val="de-DE"/>
               </w:rPr>
               <w:t xml:space="preserve"> im Rahmen des Softwarepraktikums nicht weiter berücksichtigt, da es sich um eine Einzelplatzanwendung ohne Einbindung in öffentliche </w:t>
             </w:r>
-            <w:r>
-              <w:rPr>
-                <w:szCs w:val="20"/>
-                <w:lang w:val="de-DE"/>
-              </w:rPr>
-              <w:t>Netzwerke</w:t>
-            </w:r>
-            <w:r>
-              <w:rPr>
-                <w:szCs w:val="20"/>
+            <w:proofErr w:type="spellStart"/>
+            <w:r>
+              <w:rPr>
+                <w:lang w:val="de-DE"/>
+              </w:rPr>
+              <w:t>Netwerke</w:t>
+            </w:r>
+            <w:proofErr w:type="spellEnd"/>
+            <w:r>
+              <w:rPr>
                 <w:lang w:val="de-DE"/>
               </w:rPr>
               <w:t xml:space="preserve"> handelt. </w:t>
@@ -2406,41 +2364,45 @@
           </w:tcPr>
           <w:p>
             <w:pPr>
-              <w:pStyle w:val="TabellenInhalt"/>
-              <w:suppressAutoHyphens w:val="0"/>
-              <w:rPr>
-                <w:szCs w:val="20"/>
+              <w:rPr>
                 <w:lang w:val="de-DE"/>
               </w:rPr>
             </w:pPr>
             <w:r>
               <w:rPr>
-                <w:szCs w:val="20"/>
                 <w:lang w:val="de-DE"/>
               </w:rPr>
               <w:lastRenderedPageBreak/>
-              <w:t>Sicherheit (safety)</w:t>
+              <w:t>Sicherheit (</w:t>
+            </w:r>
+            <w:proofErr w:type="spellStart"/>
+            <w:r>
+              <w:rPr>
+                <w:lang w:val="de-DE"/>
+              </w:rPr>
+              <w:t>safety</w:t>
+            </w:r>
+            <w:proofErr w:type="spellEnd"/>
+            <w:r>
+              <w:rPr>
+                <w:lang w:val="de-DE"/>
+              </w:rPr>
+              <w:t>)</w:t>
             </w:r>
           </w:p>
         </w:tc>
         <w:tc>
           <w:tcPr>
-            <w:tcW w:w="4681" w:type="dxa"/>
+            <w:tcW w:w="4689" w:type="dxa"/>
           </w:tcPr>
           <w:p>
             <w:pPr>
-              <w:pStyle w:val="TabellenInhalt"/>
-              <w:suppressAutoHyphens w:val="0"/>
-              <w:rPr>
-                <w:rFonts w:ascii="Arial" w:hAnsi="Arial"/>
-                <w:sz w:val="20"/>
-                <w:szCs w:val="20"/>
+              <w:rPr>
                 <w:lang w:val="de-DE"/>
               </w:rPr>
             </w:pPr>
             <w:r>
               <w:rPr>
-                <w:szCs w:val="20"/>
                 <w:lang w:val="de-DE"/>
               </w:rPr>
               <w:t>Es ist in keiner Weise eine Gefährdung menschlichen Lebens durch Funktion oder Fehlfunktion der vorliegenden Software zu erwarten.</w:t>
@@ -2452,9 +2414,6 @@
     <w:p>
       <w:pPr>
         <w:rPr>
-          <w:rFonts w:ascii="Arial" w:hAnsi="Arial"/>
-          <w:sz w:val="20"/>
-          <w:szCs w:val="20"/>
           <w:lang w:val="de-DE"/>
         </w:rPr>
       </w:pPr>
@@ -2469,29 +2428,30 @@
     <w:tbl>
       <w:tblPr>
         <w:tblStyle w:val="TabellemithellemGitternetz"/>
-        <w:tblW w:w="9360" w:type="dxa"/>
+        <w:tblW w:w="0" w:type="auto"/>
         <w:tblLayout w:type="fixed"/>
         <w:tblLook w:val="0000" w:firstRow="0" w:lastRow="0" w:firstColumn="0" w:lastColumn="0" w:noHBand="0" w:noVBand="0"/>
       </w:tblPr>
       <w:tblGrid>
         <w:gridCol w:w="4679"/>
-        <w:gridCol w:w="4681"/>
+        <w:gridCol w:w="4689"/>
       </w:tblGrid>
       <w:tr>
         <w:tc>
           <w:tcPr>
-            <w:tcW w:w="9360" w:type="dxa"/>
+            <w:tcW w:w="9368" w:type="dxa"/>
             <w:gridSpan w:val="2"/>
           </w:tcPr>
           <w:p>
             <w:pPr>
               <w:pStyle w:val="berschrift3"/>
               <w:jc w:val="center"/>
+              <w:outlineLvl w:val="2"/>
               <w:rPr>
                 <w:lang w:val="de-DE"/>
               </w:rPr>
             </w:pPr>
-            <w:bookmarkStart w:id="4" w:name="_Toc381707548"/>
+            <w:bookmarkStart w:id="4" w:name="_Toc381711340"/>
             <w:r>
               <w:rPr>
                 <w:lang w:val="de-DE"/>
@@ -2509,16 +2469,12 @@
           </w:tcPr>
           <w:p>
             <w:pPr>
-              <w:pStyle w:val="TabellenInhalt"/>
-              <w:suppressAutoHyphens w:val="0"/>
-              <w:rPr>
-                <w:szCs w:val="20"/>
+              <w:rPr>
                 <w:lang w:val="de-DE"/>
               </w:rPr>
             </w:pPr>
             <w:r>
               <w:rPr>
-                <w:szCs w:val="20"/>
                 <w:lang w:val="de-DE"/>
               </w:rPr>
               <w:t>Erweiterbarkeit</w:t>
@@ -2527,23 +2483,19 @@
         </w:tc>
         <w:tc>
           <w:tcPr>
-            <w:tcW w:w="4681" w:type="dxa"/>
+            <w:tcW w:w="4689" w:type="dxa"/>
           </w:tcPr>
           <w:p>
             <w:pPr>
-              <w:pStyle w:val="TabellenInhalt"/>
-              <w:suppressAutoHyphens w:val="0"/>
-              <w:rPr>
-                <w:szCs w:val="20"/>
+              <w:rPr>
                 <w:lang w:val="de-DE"/>
               </w:rPr>
             </w:pPr>
             <w:r>
               <w:rPr>
-                <w:szCs w:val="20"/>
-                <w:lang w:val="de-DE"/>
-              </w:rPr>
-              <w:t>???</w:t>
+                <w:lang w:val="de-DE"/>
+              </w:rPr>
+              <w:t>Das Hinzufügen neuer Funktionalitäten zum fertigen System ist im Rahmen des Softwarepraktikums nicht   beabsichtigt, die Möglichkeit ist prinzipiell aber gegeben.</w:t>
             </w:r>
           </w:p>
         </w:tc>
@@ -2555,16 +2507,12 @@
           </w:tcPr>
           <w:p>
             <w:pPr>
-              <w:pStyle w:val="TabellenInhalt"/>
-              <w:suppressAutoHyphens w:val="0"/>
-              <w:rPr>
-                <w:szCs w:val="20"/>
+              <w:rPr>
                 <w:lang w:val="de-DE"/>
               </w:rPr>
             </w:pPr>
             <w:r>
               <w:rPr>
-                <w:szCs w:val="20"/>
                 <w:lang w:val="de-DE"/>
               </w:rPr>
               <w:t>Modifizierbarkeit</w:t>
@@ -2573,20 +2521,16 @@
         </w:tc>
         <w:tc>
           <w:tcPr>
-            <w:tcW w:w="4681" w:type="dxa"/>
+            <w:tcW w:w="4689" w:type="dxa"/>
           </w:tcPr>
           <w:p>
             <w:pPr>
-              <w:pStyle w:val="TabellenInhalt"/>
-              <w:suppressAutoHyphens w:val="0"/>
-              <w:rPr>
-                <w:szCs w:val="20"/>
+              <w:rPr>
                 <w:lang w:val="de-DE"/>
               </w:rPr>
             </w:pPr>
             <w:r>
               <w:rPr>
-                <w:szCs w:val="20"/>
                 <w:lang w:val="de-DE"/>
               </w:rPr>
               <w:t>Durch Anwendung des Model-View-Controller Musters wird ein Änderung bzw. Korrektur der Funktionalität erleichtert.</w:t>
@@ -2601,16 +2545,12 @@
           </w:tcPr>
           <w:p>
             <w:pPr>
-              <w:pStyle w:val="TabellenInhalt"/>
-              <w:suppressAutoHyphens w:val="0"/>
-              <w:rPr>
-                <w:szCs w:val="20"/>
+              <w:rPr>
                 <w:lang w:val="de-DE"/>
               </w:rPr>
             </w:pPr>
             <w:r>
               <w:rPr>
-                <w:szCs w:val="20"/>
                 <w:lang w:val="de-DE"/>
               </w:rPr>
               <w:t>Anpassungsfähigkeit</w:t>
@@ -2619,23 +2559,27 @@
         </w:tc>
         <w:tc>
           <w:tcPr>
-            <w:tcW w:w="4681" w:type="dxa"/>
+            <w:tcW w:w="4689" w:type="dxa"/>
           </w:tcPr>
           <w:p>
             <w:pPr>
-              <w:pStyle w:val="TabellenInhalt"/>
-              <w:suppressAutoHyphens w:val="0"/>
-              <w:rPr>
-                <w:szCs w:val="20"/>
+              <w:rPr>
                 <w:lang w:val="de-DE"/>
               </w:rPr>
             </w:pPr>
             <w:r>
               <w:rPr>
-                <w:szCs w:val="20"/>
-                <w:lang w:val="de-DE"/>
-              </w:rPr>
-              <w:t>???</w:t>
+                <w:lang w:val="de-DE"/>
+              </w:rPr>
+              <w:t xml:space="preserve">siehe </w:t>
+            </w:r>
+            <w:r>
+              <w:rPr>
+                <w:i/>
+                <w:iCs/>
+                <w:lang w:val="de-DE"/>
+              </w:rPr>
+              <w:t xml:space="preserve">Erweiterbarkeit </w:t>
             </w:r>
           </w:p>
         </w:tc>
@@ -2647,16 +2591,12 @@
           </w:tcPr>
           <w:p>
             <w:pPr>
-              <w:pStyle w:val="TabellenInhalt"/>
-              <w:suppressAutoHyphens w:val="0"/>
-              <w:rPr>
-                <w:szCs w:val="20"/>
+              <w:rPr>
                 <w:lang w:val="de-DE"/>
               </w:rPr>
             </w:pPr>
             <w:r>
               <w:rPr>
-                <w:szCs w:val="20"/>
                 <w:lang w:val="de-DE"/>
               </w:rPr>
               <w:t>Portierbarkeit</w:t>
@@ -2665,20 +2605,16 @@
         </w:tc>
         <w:tc>
           <w:tcPr>
-            <w:tcW w:w="4681" w:type="dxa"/>
+            <w:tcW w:w="4689" w:type="dxa"/>
           </w:tcPr>
           <w:p>
             <w:pPr>
-              <w:pStyle w:val="TabellenInhalt"/>
-              <w:suppressAutoHyphens w:val="0"/>
-              <w:rPr>
-                <w:szCs w:val="20"/>
+              <w:rPr>
                 <w:lang w:val="de-DE"/>
               </w:rPr>
             </w:pPr>
             <w:r>
               <w:rPr>
-                <w:szCs w:val="20"/>
                 <w:lang w:val="de-DE"/>
               </w:rPr>
               <w:t>Eine Übertragung des Systems auf eine andere Plattform ist nicht vorgesehen.</w:t>
@@ -2693,16 +2629,12 @@
           </w:tcPr>
           <w:p>
             <w:pPr>
-              <w:pStyle w:val="TabellenInhalt"/>
-              <w:suppressAutoHyphens w:val="0"/>
-              <w:rPr>
-                <w:szCs w:val="20"/>
+              <w:rPr>
                 <w:lang w:val="de-DE"/>
               </w:rPr>
             </w:pPr>
             <w:r>
               <w:rPr>
-                <w:szCs w:val="20"/>
                 <w:lang w:val="de-DE"/>
               </w:rPr>
               <w:t>Lesbarkeit</w:t>
@@ -2711,20 +2643,16 @@
         </w:tc>
         <w:tc>
           <w:tcPr>
-            <w:tcW w:w="4681" w:type="dxa"/>
+            <w:tcW w:w="4689" w:type="dxa"/>
           </w:tcPr>
           <w:p>
             <w:pPr>
-              <w:pStyle w:val="TabellenInhalt"/>
-              <w:suppressAutoHyphens w:val="0"/>
-              <w:rPr>
-                <w:szCs w:val="20"/>
+              <w:rPr>
                 <w:lang w:val="de-DE"/>
               </w:rPr>
             </w:pPr>
             <w:r>
               <w:rPr>
-                <w:szCs w:val="20"/>
                 <w:lang w:val="de-DE"/>
               </w:rPr>
               <w:t>Durch Anwendung des Model-View-Controller Musters und Verwendung intuitiver Paket-, Klassen-, Attribut- und Methodennamen wird das System durch Lesen des Codes bereits in groben Zügen verständlich.</w:t>
@@ -2739,16 +2667,12 @@
           </w:tcPr>
           <w:p>
             <w:pPr>
-              <w:pStyle w:val="TabellenInhalt"/>
-              <w:suppressAutoHyphens w:val="0"/>
-              <w:rPr>
-                <w:szCs w:val="20"/>
+              <w:rPr>
                 <w:lang w:val="de-DE"/>
               </w:rPr>
             </w:pPr>
             <w:r>
               <w:rPr>
-                <w:szCs w:val="20"/>
                 <w:lang w:val="de-DE"/>
               </w:rPr>
               <w:t>Rückverfolgbarkeit</w:t>
@@ -2757,23 +2681,27 @@
         </w:tc>
         <w:tc>
           <w:tcPr>
-            <w:tcW w:w="4681" w:type="dxa"/>
+            <w:tcW w:w="4689" w:type="dxa"/>
           </w:tcPr>
           <w:p>
             <w:pPr>
-              <w:pStyle w:val="TabellenInhalt"/>
-              <w:suppressAutoHyphens w:val="0"/>
-              <w:rPr>
-                <w:szCs w:val="20"/>
+              <w:rPr>
                 <w:lang w:val="de-DE"/>
               </w:rPr>
             </w:pPr>
             <w:r>
               <w:rPr>
-                <w:szCs w:val="20"/>
-                <w:lang w:val="de-DE"/>
-              </w:rPr>
-              <w:t>???</w:t>
+                <w:lang w:val="de-DE"/>
+              </w:rPr>
+              <w:t xml:space="preserve">siehe </w:t>
+            </w:r>
+            <w:r>
+              <w:rPr>
+                <w:i/>
+                <w:iCs/>
+                <w:lang w:val="de-DE"/>
+              </w:rPr>
+              <w:t xml:space="preserve">Lesbarkeit </w:t>
             </w:r>
           </w:p>
         </w:tc>
@@ -2782,9 +2710,6 @@
     <w:p>
       <w:pPr>
         <w:rPr>
-          <w:rFonts w:ascii="Arial" w:hAnsi="Arial"/>
-          <w:sz w:val="20"/>
-          <w:szCs w:val="20"/>
           <w:lang w:val="de-DE"/>
         </w:rPr>
       </w:pPr>
@@ -2798,23 +2723,24 @@
       </w:tblPr>
       <w:tblGrid>
         <w:gridCol w:w="4679"/>
-        <w:gridCol w:w="4681"/>
+        <w:gridCol w:w="4689"/>
       </w:tblGrid>
       <w:tr>
         <w:tc>
           <w:tcPr>
-            <w:tcW w:w="9360" w:type="dxa"/>
+            <w:tcW w:w="9368" w:type="dxa"/>
             <w:gridSpan w:val="2"/>
           </w:tcPr>
           <w:p>
             <w:pPr>
               <w:pStyle w:val="berschrift3"/>
               <w:jc w:val="center"/>
+              <w:outlineLvl w:val="2"/>
               <w:rPr>
                 <w:lang w:val="de-DE"/>
               </w:rPr>
             </w:pPr>
-            <w:bookmarkStart w:id="5" w:name="_Toc381707549"/>
+            <w:bookmarkStart w:id="5" w:name="_Toc381711341"/>
             <w:r>
               <w:rPr>
                 <w:lang w:val="de-DE"/>
@@ -2832,16 +2758,12 @@
           </w:tcPr>
           <w:p>
             <w:pPr>
-              <w:pStyle w:val="TabellenInhalt"/>
-              <w:suppressAutoHyphens w:val="0"/>
-              <w:rPr>
-                <w:szCs w:val="20"/>
+              <w:rPr>
                 <w:lang w:val="de-DE"/>
               </w:rPr>
             </w:pPr>
             <w:r>
               <w:rPr>
-                <w:szCs w:val="20"/>
                 <w:lang w:val="de-DE"/>
               </w:rPr>
               <w:t>Antwortzeit</w:t>
@@ -2850,23 +2772,19 @@
         </w:tc>
         <w:tc>
           <w:tcPr>
-            <w:tcW w:w="4681" w:type="dxa"/>
+            <w:tcW w:w="4689" w:type="dxa"/>
           </w:tcPr>
           <w:p>
             <w:pPr>
-              <w:pStyle w:val="TabellenInhalt"/>
-              <w:suppressAutoHyphens w:val="0"/>
-              <w:rPr>
-                <w:szCs w:val="20"/>
+              <w:rPr>
                 <w:lang w:val="de-DE"/>
               </w:rPr>
             </w:pPr>
             <w:r>
               <w:rPr>
-                <w:szCs w:val="20"/>
-                <w:lang w:val="de-DE"/>
-              </w:rPr>
-              <w:t xml:space="preserve">Die Antwortzeit soll möglichst klein ausfallen, </w:t>
+                <w:lang w:val="de-DE"/>
+              </w:rPr>
+              <w:t>Die Antwortzeit soll möglichst klein ausfallen, eine besonders hohe Geschwindigkeit ist jedoch nicht gefordert.</w:t>
             </w:r>
           </w:p>
         </w:tc>
@@ -2878,16 +2796,12 @@
           </w:tcPr>
           <w:p>
             <w:pPr>
-              <w:pStyle w:val="TabellenInhalt"/>
-              <w:suppressAutoHyphens w:val="0"/>
-              <w:rPr>
-                <w:szCs w:val="20"/>
+              <w:rPr>
                 <w:lang w:val="de-DE"/>
               </w:rPr>
             </w:pPr>
             <w:r>
               <w:rPr>
-                <w:szCs w:val="20"/>
                 <w:lang w:val="de-DE"/>
               </w:rPr>
               <w:t>Durchsatz</w:t>
@@ -2896,23 +2810,19 @@
         </w:tc>
         <w:tc>
           <w:tcPr>
-            <w:tcW w:w="4681" w:type="dxa"/>
+            <w:tcW w:w="4689" w:type="dxa"/>
           </w:tcPr>
           <w:p>
             <w:pPr>
-              <w:pStyle w:val="TabellenInhalt"/>
-              <w:suppressAutoHyphens w:val="0"/>
-              <w:rPr>
-                <w:szCs w:val="20"/>
+              <w:rPr>
                 <w:lang w:val="de-DE"/>
               </w:rPr>
             </w:pPr>
             <w:r>
               <w:rPr>
-                <w:szCs w:val="20"/>
-                <w:lang w:val="de-DE"/>
-              </w:rPr>
-              <w:t>???</w:t>
+                <w:lang w:val="de-DE"/>
+              </w:rPr>
+              <w:t>Da es sich hierbei um eine Einzelplatzanwendung in kleinem Rahmen handelt, gibt es hierbei keine speziellen Anforderungen.</w:t>
             </w:r>
           </w:p>
         </w:tc>
@@ -2924,16 +2834,12 @@
           </w:tcPr>
           <w:p>
             <w:pPr>
-              <w:pStyle w:val="TabellenInhalt"/>
-              <w:suppressAutoHyphens w:val="0"/>
-              <w:rPr>
-                <w:szCs w:val="20"/>
+              <w:rPr>
                 <w:lang w:val="de-DE"/>
               </w:rPr>
             </w:pPr>
             <w:r>
               <w:rPr>
-                <w:szCs w:val="20"/>
                 <w:lang w:val="de-DE"/>
               </w:rPr>
               <w:t>Speicherbedarf</w:t>
@@ -2942,22 +2848,16 @@
         </w:tc>
         <w:tc>
           <w:tcPr>
-            <w:tcW w:w="4681" w:type="dxa"/>
+            <w:tcW w:w="4689" w:type="dxa"/>
           </w:tcPr>
           <w:p>
             <w:pPr>
-              <w:pStyle w:val="TabellenInhalt"/>
-              <w:suppressAutoHyphens w:val="0"/>
-              <w:rPr>
-                <w:rFonts w:ascii="Arial" w:hAnsi="Arial"/>
-                <w:sz w:val="20"/>
-                <w:szCs w:val="20"/>
+              <w:rPr>
                 <w:lang w:val="de-DE"/>
               </w:rPr>
             </w:pPr>
             <w:r>
               <w:rPr>
-                <w:szCs w:val="20"/>
                 <w:lang w:val="de-DE"/>
               </w:rPr>
               <w:t>Im Rahmen des Softwarepraktikums werden keine besonderen Anforderungen an den Speicherbedarf gestellt.</w:t>
@@ -2969,9 +2869,6 @@
     <w:p>
       <w:pPr>
         <w:rPr>
-          <w:rFonts w:ascii="Arial" w:hAnsi="Arial"/>
-          <w:sz w:val="20"/>
-          <w:szCs w:val="20"/>
           <w:lang w:val="de-DE"/>
         </w:rPr>
       </w:pPr>
@@ -2979,29 +2876,28 @@
     <w:tbl>
       <w:tblPr>
         <w:tblStyle w:val="TabellemithellemGitternetz"/>
-        <w:tblW w:w="9360" w:type="dxa"/>
+        <w:tblW w:w="0" w:type="auto"/>
         <w:tblLayout w:type="fixed"/>
         <w:tblLook w:val="0000" w:firstRow="0" w:lastRow="0" w:firstColumn="0" w:lastColumn="0" w:noHBand="0" w:noVBand="0"/>
       </w:tblPr>
       <w:tblGrid>
-        <w:gridCol w:w="4680"/>
-        <w:gridCol w:w="4680"/>
+        <w:gridCol w:w="9368"/>
       </w:tblGrid>
       <w:tr>
         <w:tc>
           <w:tcPr>
-            <w:tcW w:w="9360" w:type="dxa"/>
-            <w:gridSpan w:val="2"/>
+            <w:tcW w:w="9368" w:type="dxa"/>
           </w:tcPr>
           <w:p>
             <w:pPr>
               <w:pStyle w:val="berschrift3"/>
               <w:jc w:val="center"/>
+              <w:outlineLvl w:val="2"/>
               <w:rPr>
                 <w:lang w:val="de-DE"/>
               </w:rPr>
             </w:pPr>
-            <w:bookmarkStart w:id="6" w:name="_Toc381707550"/>
+            <w:bookmarkStart w:id="6" w:name="_Toc381711342"/>
             <w:r>
               <w:rPr>
                 <w:lang w:val="de-DE"/>
@@ -3015,44 +2911,16 @@
       <w:tr>
         <w:tc>
           <w:tcPr>
-            <w:tcW w:w="4680" w:type="dxa"/>
+            <w:tcW w:w="9368" w:type="dxa"/>
           </w:tcPr>
           <w:p>
             <w:pPr>
-              <w:pStyle w:val="TabellenInhalt"/>
-              <w:suppressAutoHyphens w:val="0"/>
-              <w:rPr>
-                <w:szCs w:val="20"/>
+              <w:rPr>
                 <w:lang w:val="de-DE"/>
               </w:rPr>
             </w:pPr>
             <w:r>
               <w:rPr>
-                <w:szCs w:val="20"/>
-                <w:lang w:val="de-DE"/>
-              </w:rPr>
-              <w:t>Alle</w:t>
-            </w:r>
-            <w:bookmarkStart w:id="7" w:name="_GoBack"/>
-            <w:bookmarkEnd w:id="7"/>
-          </w:p>
-        </w:tc>
-        <w:tc>
-          <w:tcPr>
-            <w:tcW w:w="4680" w:type="dxa"/>
-          </w:tcPr>
-          <w:p>
-            <w:pPr>
-              <w:pStyle w:val="TabellenInhalt"/>
-              <w:suppressAutoHyphens w:val="0"/>
-              <w:rPr>
-                <w:szCs w:val="20"/>
-                <w:lang w:val="de-DE"/>
-              </w:rPr>
-            </w:pPr>
-            <w:r>
-              <w:rPr>
-                <w:szCs w:val="20"/>
                 <w:lang w:val="de-DE"/>
               </w:rPr>
               <w:t>Entfallen im Softwarepraktikum</w:t>
@@ -3064,9 +2932,6 @@
     <w:p>
       <w:pPr>
         <w:rPr>
-          <w:rFonts w:ascii="Arial" w:hAnsi="Arial"/>
-          <w:sz w:val="20"/>
-          <w:szCs w:val="20"/>
           <w:lang w:val="de-DE"/>
         </w:rPr>
       </w:pPr>
@@ -3080,30 +2945,31 @@
       </w:tblPr>
       <w:tblGrid>
         <w:gridCol w:w="4679"/>
-        <w:gridCol w:w="4681"/>
+        <w:gridCol w:w="4689"/>
       </w:tblGrid>
       <w:tr>
         <w:tc>
           <w:tcPr>
-            <w:tcW w:w="9360" w:type="dxa"/>
+            <w:tcW w:w="9368" w:type="dxa"/>
             <w:gridSpan w:val="2"/>
           </w:tcPr>
           <w:p>
             <w:pPr>
               <w:pStyle w:val="berschrift3"/>
               <w:jc w:val="center"/>
+              <w:outlineLvl w:val="2"/>
               <w:rPr>
                 <w:lang w:val="de-DE"/>
               </w:rPr>
             </w:pPr>
-            <w:bookmarkStart w:id="8" w:name="_Toc381707551"/>
+            <w:bookmarkStart w:id="7" w:name="_Toc381711343"/>
             <w:r>
               <w:rPr>
                 <w:lang w:val="de-DE"/>
               </w:rPr>
               <w:t>Endbenutzerkriterien</w:t>
             </w:r>
-            <w:bookmarkEnd w:id="8"/>
+            <w:bookmarkEnd w:id="7"/>
           </w:p>
         </w:tc>
       </w:tr>
@@ -3114,16 +2980,12 @@
           </w:tcPr>
           <w:p>
             <w:pPr>
-              <w:pStyle w:val="TabellenInhalt"/>
-              <w:suppressAutoHyphens w:val="0"/>
-              <w:rPr>
-                <w:szCs w:val="20"/>
+              <w:rPr>
                 <w:lang w:val="de-DE"/>
               </w:rPr>
             </w:pPr>
             <w:r>
               <w:rPr>
-                <w:szCs w:val="20"/>
                 <w:lang w:val="de-DE"/>
               </w:rPr>
               <w:t>Nützlichkeit</w:t>
@@ -3132,22 +2994,19 @@
         </w:tc>
         <w:tc>
           <w:tcPr>
-            <w:tcW w:w="4681" w:type="dxa"/>
+            <w:tcW w:w="4689" w:type="dxa"/>
           </w:tcPr>
           <w:p>
             <w:pPr>
-              <w:pStyle w:val="TabellenInhalt"/>
-              <w:rPr>
-                <w:szCs w:val="20"/>
+              <w:rPr>
                 <w:lang w:val="de-DE"/>
               </w:rPr>
             </w:pPr>
             <w:r>
               <w:rPr>
-                <w:szCs w:val="20"/>
-                <w:lang w:val="de-DE"/>
-              </w:rPr>
-              <w:t>???</w:t>
+                <w:lang w:val="de-DE"/>
+              </w:rPr>
+              <w:t>Der Benutzer soll den vollen Funktionsumfang des Systems nutzen können.</w:t>
             </w:r>
           </w:p>
         </w:tc>
@@ -3159,16 +3018,12 @@
           </w:tcPr>
           <w:p>
             <w:pPr>
-              <w:pStyle w:val="TabellenInhalt"/>
-              <w:suppressAutoHyphens w:val="0"/>
-              <w:rPr>
-                <w:szCs w:val="20"/>
+              <w:rPr>
                 <w:lang w:val="de-DE"/>
               </w:rPr>
             </w:pPr>
             <w:r>
               <w:rPr>
-                <w:szCs w:val="20"/>
                 <w:lang w:val="de-DE"/>
               </w:rPr>
               <w:t>Nutzbarkeit</w:t>
@@ -3177,38 +3032,26 @@
         </w:tc>
         <w:tc>
           <w:tcPr>
-            <w:tcW w:w="4681" w:type="dxa"/>
+            <w:tcW w:w="4689" w:type="dxa"/>
           </w:tcPr>
           <w:p>
             <w:pPr>
-              <w:pStyle w:val="TabellenInhalt"/>
-              <w:rPr>
-                <w:rFonts w:ascii="Arial" w:hAnsi="Arial"/>
-                <w:sz w:val="20"/>
-                <w:szCs w:val="20"/>
+              <w:rPr>
                 <w:lang w:val="de-DE"/>
               </w:rPr>
             </w:pPr>
             <w:r>
               <w:rPr>
-                <w:szCs w:val="20"/>
-                <w:lang w:val="de-DE"/>
-              </w:rPr>
-              <w:t>Die Bedienung des Systems soll möglichst intuitiv sein. Es wird ledig</w:t>
-            </w:r>
-            <w:r>
-              <w:rPr>
-                <w:szCs w:val="20"/>
-                <w:lang w:val="de-DE"/>
-              </w:rPr>
-              <w:t xml:space="preserve">lich vorausgesetzt, dass der Benutzer </w:t>
-            </w:r>
-            <w:r>
-              <w:rPr>
-                <w:szCs w:val="20"/>
-                <w:lang w:val="de-DE"/>
-              </w:rPr>
-              <w:t>über Grundkenntnisse in der Softwareanwendung verfügt.</w:t>
+                <w:lang w:val="de-DE"/>
+              </w:rPr>
+              <w:t xml:space="preserve">Die Bedienung des Systems soll möglichst intuitiv sein. Es wird lediglich vorausgesetzt, dass der </w:t>
+            </w:r>
+            <w:r>
+              <w:rPr>
+                <w:lang w:val="de-DE"/>
+              </w:rPr>
+              <w:lastRenderedPageBreak/>
+              <w:t>Benutzer  über Grundkenntnisse in der Softwareanwendung verfügt.</w:t>
             </w:r>
           </w:p>
         </w:tc>
@@ -3221,23 +3064,59 @@
           <w:lang w:val="de-DE"/>
         </w:rPr>
       </w:pPr>
-      <w:bookmarkStart w:id="9" w:name="_Toc381707552"/>
+      <w:bookmarkStart w:id="8" w:name="_Toc381711344"/>
       <w:r>
         <w:rPr>
           <w:lang w:val="de-DE"/>
         </w:rPr>
+        <w:lastRenderedPageBreak/>
         <w:t>2.2 Paketverteilung</w:t>
+      </w:r>
+      <w:bookmarkEnd w:id="8"/>
+    </w:p>
+    <w:p>
+      <w:pPr>
+        <w:pStyle w:val="berschrift3"/>
+        <w:rPr>
+          <w:lang w:val="de-DE"/>
+        </w:rPr>
+      </w:pPr>
+      <w:bookmarkStart w:id="9" w:name="_Toc381711345"/>
+      <w:r>
+        <w:rPr>
+          <w:lang w:val="de-DE"/>
+        </w:rPr>
+        <w:t>de.glurak.</w:t>
+      </w:r>
+      <w:r>
+        <w:rPr>
+          <w:lang w:val="de-DE"/>
+        </w:rPr>
+        <w:t>data:</w:t>
       </w:r>
       <w:bookmarkEnd w:id="9"/>
     </w:p>
     <w:p>
       <w:pPr>
+        <w:rPr>
+          <w:lang w:val="de-DE"/>
+        </w:rPr>
+      </w:pPr>
+      <w:r>
+        <w:rPr>
+          <w:lang w:val="de-DE"/>
+        </w:rPr>
+        <w:t>Datapaket enthält alle Entitätsklassen. Diese erfüllen die Model-Funktion für die übrigen Klassen.</w:t>
+      </w:r>
+    </w:p>
+    <w:p>
+      <w:pPr>
         <w:pStyle w:val="berschrift3"/>
         <w:rPr>
           <w:lang w:val="de-DE"/>
         </w:rPr>
       </w:pPr>
-      <w:bookmarkStart w:id="10" w:name="_Toc381707553"/>
+      <w:bookmarkStart w:id="10" w:name="_Toc381711346"/>
       <w:r>
         <w:rPr>
           <w:lang w:val="de-DE"/>
@@ -3248,7 +3127,7 @@
         <w:rPr>
           <w:lang w:val="de-DE"/>
         </w:rPr>
-        <w:t>data:</w:t>
+        <w:t>database:</w:t>
       </w:r>
       <w:bookmarkEnd w:id="10"/>
     </w:p>
@@ -3262,7 +3141,7 @@
         <w:rPr>
           <w:lang w:val="de-DE"/>
         </w:rPr>
-        <w:t>Datapaket enthält alle Entitätsklassen. Diese erfüllen die Model-Funktion für die übrigen Klassen.</w:t>
+        <w:t>Database-Paket kümmert sich darum, dass die Entitätsklassen persistent in einer Datenbank  verwaltet werden können.</w:t>
       </w:r>
     </w:p>
     <w:p>
@@ -3272,19 +3151,18 @@
           <w:lang w:val="de-DE"/>
         </w:rPr>
       </w:pPr>
-      <w:bookmarkStart w:id="11" w:name="_Toc381707554"/>
+      <w:bookmarkStart w:id="11" w:name="_Toc381711347"/>
       <w:r>
         <w:rPr>
           <w:lang w:val="de-DE"/>
         </w:rPr>
-        <w:lastRenderedPageBreak/>
         <w:t>de.glurak.</w:t>
       </w:r>
       <w:r>
         <w:rPr>
           <w:lang w:val="de-DE"/>
         </w:rPr>
-        <w:t>database:</w:t>
+        <w:t>feature:</w:t>
       </w:r>
       <w:bookmarkEnd w:id="11"/>
     </w:p>
@@ -3298,7 +3176,19 @@
         <w:rPr>
           <w:lang w:val="de-DE"/>
         </w:rPr>
-        <w:t>Database-Paket kümmert sich darum, dass die Entitätsklassen persistent in einer Datenbank  verwaltet werden können.</w:t>
+        <w:t xml:space="preserve">Das Feature-Paket beinhaltet Klassen, die sich um einen speziellen </w:t>
+      </w:r>
+      <w:r>
+        <w:rPr>
+          <w:lang w:val="de-DE"/>
+        </w:rPr>
+        <w:t>Aufgabenbereich kümmern</w:t>
+      </w:r>
+      <w:r>
+        <w:rPr>
+          <w:lang w:val="de-DE"/>
+        </w:rPr>
+        <w:t xml:space="preserve"> (z. B. Mp3-Player).</w:t>
       </w:r>
     </w:p>
     <w:p>
@@ -3308,7 +3198,7 @@
           <w:lang w:val="de-DE"/>
         </w:rPr>
       </w:pPr>
-      <w:bookmarkStart w:id="12" w:name="_Toc381707555"/>
+      <w:bookmarkStart w:id="12" w:name="_Toc381711348"/>
       <w:r>
         <w:rPr>
           <w:lang w:val="de-DE"/>
@@ -3319,7 +3209,7 @@
         <w:rPr>
           <w:lang w:val="de-DE"/>
         </w:rPr>
-        <w:t>feature:</w:t>
+        <w:t>frontend:</w:t>
       </w:r>
       <w:bookmarkEnd w:id="12"/>
     </w:p>
@@ -3333,97 +3223,104 @@
         <w:rPr>
           <w:lang w:val="de-DE"/>
         </w:rPr>
-        <w:t xml:space="preserve">Das Feature-Paket beinhaltet Klassen, die sich um einen speziellen </w:t>
+        <w:t xml:space="preserve">Das Frontend-Paket enthält Klassen, die sich um die Interaktion mit dem Anwender </w:t>
       </w:r>
       <w:r>
         <w:rPr>
           <w:lang w:val="de-DE"/>
         </w:rPr>
-        <w:t>Aufgabenbereich kümmern</w:t>
+        <w:t>mittels</w:t>
       </w:r>
       <w:r>
         <w:rPr>
           <w:lang w:val="de-DE"/>
         </w:rPr>
-        <w:t xml:space="preserve"> (z. B. Mp3-Player).</w:t>
+        <w:t xml:space="preserve"> Swing von Java kümmert und Daten entsprechend aufbereitet.</w:t>
       </w:r>
     </w:p>
     <w:p>
       <w:pPr>
-        <w:pStyle w:val="berschrift3"/>
-        <w:rPr>
-          <w:lang w:val="de-DE"/>
-        </w:rPr>
-      </w:pPr>
-      <w:bookmarkStart w:id="13" w:name="_Toc381707556"/>
+        <w:pStyle w:val="berschrift2"/>
+        <w:rPr>
+          <w:lang w:val="de-DE"/>
+        </w:rPr>
+      </w:pPr>
+      <w:bookmarkStart w:id="13" w:name="_Toc381711349"/>
       <w:r>
         <w:rPr>
           <w:lang w:val="de-DE"/>
         </w:rPr>
-        <w:t>de.glurak.</w:t>
-      </w:r>
-      <w:r>
-        <w:rPr>
-          <w:lang w:val="de-DE"/>
-        </w:rPr>
-        <w:t>frontend:</w:t>
+        <w:t>2.3 Verwendung existierender Softwarekomponenten</w:t>
       </w:r>
       <w:bookmarkEnd w:id="13"/>
     </w:p>
     <w:p>
       <w:pPr>
-        <w:rPr>
-          <w:lang w:val="de-DE"/>
-        </w:rPr>
-      </w:pPr>
+        <w:pStyle w:val="berschrift3"/>
+        <w:rPr>
+          <w:lang w:val="de-DE"/>
+        </w:rPr>
+      </w:pPr>
+      <w:bookmarkStart w:id="14" w:name="_Toc381711350"/>
       <w:r>
         <w:rPr>
           <w:lang w:val="de-DE"/>
         </w:rPr>
-        <w:t xml:space="preserve">Das Frontend-Paket enthält Klassen, die sich um die Interaktion mit dem Anwender </w:t>
-      </w:r>
-      <w:r>
-        <w:rPr>
-          <w:lang w:val="de-DE"/>
-        </w:rPr>
-        <w:t>mittels</w:t>
-      </w:r>
-      <w:r>
-        <w:rPr>
-          <w:lang w:val="de-DE"/>
-        </w:rPr>
-        <w:t xml:space="preserve"> Swing von Java kümmert und Daten entsprechend aufbereitet.</w:t>
-      </w:r>
-    </w:p>
-    <w:p>
-      <w:pPr>
-        <w:pStyle w:val="berschrift2"/>
-        <w:rPr>
-          <w:lang w:val="de-DE"/>
-        </w:rPr>
-      </w:pPr>
-      <w:bookmarkStart w:id="14" w:name="_Toc381707557"/>
-      <w:r>
-        <w:rPr>
-          <w:lang w:val="de-DE"/>
-        </w:rPr>
-        <w:t>2.3 Verwendung existierender Softwarekomponenten</w:t>
+        <w:t>Hibernate/ JPA:</w:t>
       </w:r>
       <w:bookmarkEnd w:id="14"/>
     </w:p>
     <w:p>
       <w:pPr>
+        <w:rPr>
+          <w:lang w:val="de-DE"/>
+        </w:rPr>
+      </w:pPr>
+      <w:r>
+        <w:rPr>
+          <w:lang w:val="de-DE"/>
+        </w:rPr>
+        <w:t>Hibernate/JPA kümmert sich sehr transparent darum, dass die Entitätsklassen in eine Datenbank unserer Wahl gespeichert werden können.</w:t>
+      </w:r>
+    </w:p>
+    <w:p>
+      <w:pPr>
+        <w:rPr>
+          <w:lang w:val="de-DE"/>
+        </w:rPr>
+      </w:pPr>
+      <w:r>
+        <w:rPr>
+          <w:lang w:val="de-DE"/>
+        </w:rPr>
+        <w:t>Laut Aufgabenstellung müssen die Daten einen Neustart überleben. Da Hibernate empfohlen wurde, wurde es auch benutzt</w:t>
+      </w:r>
+      <w:r>
+        <w:rPr>
+          <w:lang w:val="de-DE"/>
+        </w:rPr>
+        <w:t>.</w:t>
+      </w:r>
+    </w:p>
+    <w:p>
+      <w:pPr>
         <w:pStyle w:val="berschrift3"/>
         <w:rPr>
           <w:lang w:val="de-DE"/>
         </w:rPr>
       </w:pPr>
-      <w:bookmarkStart w:id="15" w:name="_Toc381707558"/>
+      <w:bookmarkStart w:id="15" w:name="_Toc381711351"/>
       <w:r>
         <w:rPr>
           <w:lang w:val="de-DE"/>
         </w:rPr>
-        <w:t>Hibernate/ JPA:</w:t>
+        <w:t>JUnit</w:t>
+      </w:r>
+      <w:r>
+        <w:rPr>
+          <w:lang w:val="de-DE"/>
+        </w:rPr>
+        <w:t>:</w:t>
       </w:r>
       <w:bookmarkEnd w:id="15"/>
     </w:p>
@@ -3437,7 +3334,13 @@
         <w:rPr>
           <w:lang w:val="de-DE"/>
         </w:rPr>
-        <w:t>Hibernate/JPA kümmert sich sehr transparent darum, dass die Entitätsklassen in eine Datenbank unserer Wahl gespeichert werden können.</w:t>
+        <w:t>JUnit</w:t>
+      </w:r>
+      <w:r>
+        <w:rPr>
+          <w:lang w:val="de-DE"/>
+        </w:rPr>
+        <w:t xml:space="preserve"> kümmert sich um automatische Tests unserer Anwendung, d.h. wir brauchen nach Änderungen nicht explizit alle Funktionen zu testen, sondern können dies automatisiert ausführen und Fehler somit aufspüren.</w:t>
       </w:r>
     </w:p>
     <w:p>
@@ -3450,13 +3353,13 @@
         <w:rPr>
           <w:lang w:val="de-DE"/>
         </w:rPr>
-        <w:t>Laut Aufgabenstellung müssen die Daten einen Neustart überleben. Da Hibernate empfohlen wurde, wurde es auch benutzt</w:t>
+        <w:t>JUnit</w:t>
       </w:r>
       <w:r>
         <w:rPr>
           <w:lang w:val="de-DE"/>
         </w:rPr>
-        <w:t>.</w:t>
+        <w:t xml:space="preserve"> ist das Standart-Tool und wird bereits von vielen IDE's unterstützt.</w:t>
       </w:r>
     </w:p>
     <w:p>
@@ -3466,18 +3369,12 @@
           <w:lang w:val="de-DE"/>
         </w:rPr>
       </w:pPr>
-      <w:bookmarkStart w:id="16" w:name="_Toc381707559"/>
+      <w:bookmarkStart w:id="16" w:name="_Toc381711352"/>
       <w:r>
         <w:rPr>
           <w:lang w:val="de-DE"/>
         </w:rPr>
-        <w:t>JUnit</w:t>
-      </w:r>
-      <w:r>
-        <w:rPr>
-          <w:lang w:val="de-DE"/>
-        </w:rPr>
-        <w:t>:</w:t>
+        <w:t>Mp3-Player (Library: javazoom):</w:t>
       </w:r>
       <w:bookmarkEnd w:id="16"/>
     </w:p>
@@ -3487,51 +3384,20 @@
           <w:lang w:val="de-DE"/>
         </w:rPr>
       </w:pPr>
-      <w:r>
-        <w:rPr>
-          <w:lang w:val="de-DE"/>
-        </w:rPr>
-        <w:t>JUnit</w:t>
-      </w:r>
-      <w:r>
-        <w:rPr>
-          <w:lang w:val="de-DE"/>
-        </w:rPr>
-        <w:t xml:space="preserve"> kümmert sich um automatische Tests unserer Anwendung, d.h. wir brauchen nach Änderungen nicht explizit alle Funktionen zu testen, sondern können dies automatisiert ausführen und Fehler somit aufspüren.</w:t>
-      </w:r>
     </w:p>
     <w:p>
       <w:pPr>
-        <w:rPr>
-          <w:lang w:val="de-DE"/>
-        </w:rPr>
-      </w:pPr>
+        <w:pStyle w:val="berschrift3"/>
+        <w:rPr>
+          <w:lang w:val="de-DE"/>
+        </w:rPr>
+      </w:pPr>
+      <w:bookmarkStart w:id="17" w:name="_Toc381711353"/>
       <w:r>
         <w:rPr>
           <w:lang w:val="de-DE"/>
         </w:rPr>
-        <w:t>JUnit</w:t>
-      </w:r>
-      <w:r>
-        <w:rPr>
-          <w:lang w:val="de-DE"/>
-        </w:rPr>
-        <w:t xml:space="preserve"> ist das Standart-Tool und wird bereits von vielen IDE's unterstützt.</w:t>
-      </w:r>
-    </w:p>
-    <w:p>
-      <w:pPr>
-        <w:pStyle w:val="berschrift3"/>
-        <w:rPr>
-          <w:lang w:val="de-DE"/>
-        </w:rPr>
-      </w:pPr>
-      <w:bookmarkStart w:id="17" w:name="_Toc381707560"/>
-      <w:r>
-        <w:rPr>
-          <w:lang w:val="de-DE"/>
-        </w:rPr>
-        <w:t>Mp3-Player (Library: javazoom):</w:t>
+        <w:t>HSQLDB:</w:t>
       </w:r>
       <w:bookmarkEnd w:id="17"/>
     </w:p>
@@ -3541,38 +3407,68 @@
           <w:lang w:val="de-DE"/>
         </w:rPr>
       </w:pPr>
+      <w:r>
+        <w:rPr>
+          <w:lang w:val="de-DE"/>
+        </w:rPr>
+        <w:t>HSQLDB ist eine Datenbank, die gänzlich in Java implementiert worden ist.</w:t>
+      </w:r>
     </w:p>
     <w:p>
       <w:pPr>
-        <w:pStyle w:val="berschrift3"/>
-        <w:rPr>
-          <w:lang w:val="de-DE"/>
-        </w:rPr>
-      </w:pPr>
-      <w:bookmarkStart w:id="18" w:name="_Toc381707561"/>
+        <w:rPr>
+          <w:lang w:val="de-DE"/>
+        </w:rPr>
+      </w:pPr>
       <w:r>
         <w:rPr>
           <w:lang w:val="de-DE"/>
         </w:rPr>
-        <w:t>HSQLDB:</w:t>
+        <w:t>Da es in Java geschrieben ist und auch die Speicherung im Dateisystem unterstützt, ist es sehr komfortabel in Java zu benutzen.</w:t>
+      </w:r>
+    </w:p>
+    <w:p>
+      <w:pPr>
+        <w:pStyle w:val="berschrift2"/>
+        <w:rPr>
+          <w:lang w:val="de-DE"/>
+        </w:rPr>
+      </w:pPr>
+      <w:bookmarkStart w:id="18" w:name="_Toc381711354"/>
+      <w:r>
+        <w:rPr>
+          <w:lang w:val="de-DE"/>
+        </w:rPr>
+        <w:t>2.4 Management persistenter Daten</w:t>
       </w:r>
       <w:bookmarkEnd w:id="18"/>
     </w:p>
     <w:p>
       <w:pPr>
-        <w:rPr>
-          <w:lang w:val="de-DE"/>
-        </w:rPr>
-      </w:pPr>
+        <w:pStyle w:val="Listenabsatz"/>
+        <w:numPr>
+          <w:ilvl w:val="0"/>
+          <w:numId w:val="20"/>
+        </w:numPr>
+        <w:rPr>
+          <w:lang w:val="de-DE"/>
+        </w:rPr>
+      </w:pPr>
+      <w:bookmarkStart w:id="19" w:name="_Toc381711355"/>
       <w:r>
         <w:rPr>
           <w:lang w:val="de-DE"/>
         </w:rPr>
-        <w:t>HSQLDB ist eine Datenbank, die gänzlich in Java implementiert worden ist.</w:t>
+        <w:t>Persistente Daten in unserem System sind folgende:</w:t>
       </w:r>
     </w:p>
     <w:p>
       <w:pPr>
+        <w:pStyle w:val="Listenabsatz"/>
+        <w:numPr>
+          <w:ilvl w:val="0"/>
+          <w:numId w:val="20"/>
+        </w:numPr>
         <w:rPr>
           <w:lang w:val="de-DE"/>
         </w:rPr>
@@ -3581,95 +3477,211 @@
         <w:rPr>
           <w:lang w:val="de-DE"/>
         </w:rPr>
-        <w:t>Da es in Java geschrieben ist und auch die Speicherung im Dateisystem unterstützt, ist es sehr komfortabel in Java zu benutzen.</w:t>
+        <w:t>Bilder (für: Profilbilder (Benutzer, Künstler, Label), Albumbilder)</w:t>
       </w:r>
     </w:p>
     <w:p>
       <w:pPr>
+        <w:pStyle w:val="Listenabsatz"/>
+        <w:numPr>
+          <w:ilvl w:val="0"/>
+          <w:numId w:val="20"/>
+        </w:numPr>
+        <w:rPr>
+          <w:lang w:val="de-DE"/>
+        </w:rPr>
+      </w:pPr>
+      <w:r>
+        <w:rPr>
+          <w:lang w:val="de-DE"/>
+        </w:rPr>
+        <w:t xml:space="preserve">Musikstück (Titel, Künstler, Genre, weitere Metainformationen, Musikdatei) </w:t>
+      </w:r>
+    </w:p>
+    <w:p>
+      <w:pPr>
+        <w:pStyle w:val="Listenabsatz"/>
+        <w:numPr>
+          <w:ilvl w:val="0"/>
+          <w:numId w:val="20"/>
+        </w:numPr>
+        <w:rPr>
+          <w:lang w:val="de-DE"/>
+        </w:rPr>
+      </w:pPr>
+      <w:r>
+        <w:rPr>
+          <w:lang w:val="de-DE"/>
+        </w:rPr>
+        <w:t>Alben/Playlisten (Name, weitere Metainformationen, Liste der zugehörigen Musikstücke)</w:t>
+      </w:r>
+    </w:p>
+    <w:p>
+      <w:pPr>
+        <w:pStyle w:val="Listenabsatz"/>
+        <w:numPr>
+          <w:ilvl w:val="0"/>
+          <w:numId w:val="20"/>
+        </w:numPr>
+        <w:rPr>
+          <w:lang w:val="de-DE"/>
+        </w:rPr>
+      </w:pPr>
+      <w:r>
+        <w:rPr>
+          <w:lang w:val="de-DE"/>
+        </w:rPr>
+        <w:t xml:space="preserve">Userdaten (Username, Passwort, Vorname, Nachname, E-Mailadresse, Geburtsdatum, </w:t>
+      </w:r>
+      <w:r>
+        <w:rPr>
+          <w:lang w:val="de-DE"/>
+        </w:rPr>
+        <w:t>H</w:t>
+      </w:r>
+      <w:r>
+        <w:rPr>
+          <w:lang w:val="de-DE"/>
+        </w:rPr>
+        <w:t>erkunftsland)</w:t>
+      </w:r>
+    </w:p>
+    <w:p>
+      <w:pPr>
+        <w:pStyle w:val="Listenabsatz"/>
+        <w:numPr>
+          <w:ilvl w:val="0"/>
+          <w:numId w:val="20"/>
+        </w:numPr>
+        <w:rPr>
+          <w:lang w:val="de-DE"/>
+        </w:rPr>
+      </w:pPr>
+      <w:r>
+        <w:rPr>
+          <w:lang w:val="de-DE"/>
+        </w:rPr>
+        <w:lastRenderedPageBreak/>
+        <w:t>Genre (Name, übergeordnetes Genre)</w:t>
+      </w:r>
+    </w:p>
+    <w:p>
+      <w:pPr>
+        <w:pStyle w:val="Listenabsatz"/>
+        <w:numPr>
+          <w:ilvl w:val="0"/>
+          <w:numId w:val="20"/>
+        </w:numPr>
+        <w:rPr>
+          <w:lang w:val="de-DE"/>
+        </w:rPr>
+      </w:pPr>
+      <w:r>
+        <w:rPr>
+          <w:lang w:val="de-DE"/>
+        </w:rPr>
+        <w:t>Nachricht (Absender, Empfänger, Nachrichtentext)</w:t>
+      </w:r>
+    </w:p>
+    <w:p>
+      <w:pPr>
+        <w:pStyle w:val="Listenabsatz"/>
+        <w:numPr>
+          <w:ilvl w:val="0"/>
+          <w:numId w:val="20"/>
+        </w:numPr>
+        <w:rPr>
+          <w:lang w:val="de-DE"/>
+        </w:rPr>
+      </w:pPr>
+      <w:r>
+        <w:rPr>
+          <w:lang w:val="de-DE"/>
+        </w:rPr>
+        <w:t>Ankündigung (Künstler, Text)</w:t>
+      </w:r>
+    </w:p>
+    <w:p>
+      <w:pPr>
+        <w:rPr>
+          <w:lang w:val="de-DE"/>
+        </w:rPr>
+      </w:pPr>
+      <w:r>
+        <w:rPr>
+          <w:lang w:val="de-DE"/>
+        </w:rPr>
+        <w:t>Persistenzmechanismus</w:t>
+      </w:r>
+      <w:r>
+        <w:rPr>
+          <w:lang w:val="de-DE"/>
+        </w:rPr>
+        <w:t>:</w:t>
+      </w:r>
+    </w:p>
+    <w:p>
+      <w:pPr>
+        <w:pStyle w:val="Listenabsatz"/>
+        <w:numPr>
+          <w:ilvl w:val="0"/>
+          <w:numId w:val="21"/>
+        </w:numPr>
+        <w:rPr>
+          <w:lang w:val="de-DE"/>
+        </w:rPr>
+      </w:pPr>
+      <w:r>
+        <w:rPr>
+          <w:lang w:val="de-DE"/>
+        </w:rPr>
+        <w:t>Bilder und M</w:t>
+      </w:r>
+      <w:bookmarkStart w:id="20" w:name="_GoBack"/>
+      <w:bookmarkEnd w:id="20"/>
+      <w:r>
+        <w:rPr>
+          <w:lang w:val="de-DE"/>
+        </w:rPr>
+        <w:t>usikstücke werden lokal gespeichert.</w:t>
+      </w:r>
+    </w:p>
+    <w:p>
+      <w:pPr>
+        <w:pStyle w:val="Listenabsatz"/>
+        <w:numPr>
+          <w:ilvl w:val="0"/>
+          <w:numId w:val="21"/>
+        </w:numPr>
+        <w:rPr>
+          <w:lang w:val="de-DE"/>
+        </w:rPr>
+      </w:pPr>
+      <w:r>
+        <w:rPr>
+          <w:lang w:val="de-DE"/>
+        </w:rPr>
+        <w:t>Alle anderen Daten, sowie die Dateipfade von den Bildern bzw. Musikstücken werden in einer Hibernate Datenbank persistent gehalten.</w:t>
+      </w:r>
+    </w:p>
+    <w:p>
+      <w:pPr>
         <w:pStyle w:val="berschrift2"/>
         <w:rPr>
           <w:lang w:val="de-DE"/>
         </w:rPr>
       </w:pPr>
-      <w:bookmarkStart w:id="19" w:name="_Toc381707562"/>
       <w:r>
         <w:rPr>
           <w:lang w:val="de-DE"/>
         </w:rPr>
-        <w:t>2.4 Management persistenter Daten</w:t>
+        <w:t>2.5. Sonstiges</w:t>
       </w:r>
       <w:bookmarkEnd w:id="19"/>
     </w:p>
     <w:p>
       <w:pPr>
         <w:rPr>
-          <w:lang w:val="de-DE"/>
-        </w:rPr>
-      </w:pPr>
-      <w:r>
-        <w:rPr>
-          <w:lang w:val="de-DE"/>
-        </w:rPr>
-        <w:t>Objekte, die persistent zu halten sind:</w:t>
-      </w:r>
-    </w:p>
-    <w:p>
-      <w:pPr>
-        <w:rPr>
-          <w:lang w:val="de-DE"/>
-        </w:rPr>
-      </w:pPr>
-      <w:r>
-        <w:rPr>
-          <w:lang w:val="de-DE"/>
-        </w:rPr>
-        <w:t>Medium, Genre, Playlist, User, UserProfile, AdminProfile, ArtistProfile, LabelmanagerProfile, LabelProfile</w:t>
-      </w:r>
-    </w:p>
-    <w:p>
-      <w:pPr>
-        <w:rPr>
-          <w:lang w:val="de-DE"/>
-        </w:rPr>
-      </w:pPr>
-      <w:r>
-        <w:rPr>
-          <w:lang w:val="de-DE"/>
-        </w:rPr>
-        <w:t xml:space="preserve">Zur Beschreibung/ Begründung des gewählten </w:t>
-      </w:r>
-      <w:r>
-        <w:rPr>
-          <w:lang w:val="de-DE"/>
-        </w:rPr>
-        <w:t>Persistenzmechanismus</w:t>
-      </w:r>
-      <w:r>
-        <w:rPr>
-          <w:lang w:val="de-DE"/>
-        </w:rPr>
-        <w:t xml:space="preserve"> siehe 2.3.</w:t>
-      </w:r>
-    </w:p>
-    <w:p>
-      <w:pPr>
-        <w:pStyle w:val="berschrift2"/>
-        <w:rPr>
-          <w:lang w:val="de-DE"/>
-        </w:rPr>
-      </w:pPr>
-      <w:bookmarkStart w:id="20" w:name="_Toc381707563"/>
-      <w:r>
-        <w:rPr>
-          <w:lang w:val="de-DE"/>
-        </w:rPr>
-        <w:t>2.5. Sonstiges</w:t>
-      </w:r>
-      <w:bookmarkEnd w:id="20"/>
-    </w:p>
-    <w:p>
-      <w:pPr>
-        <w:rPr>
           <w:b/>
           <w:lang w:val="de-DE"/>
         </w:rPr>
@@ -3704,12 +3716,11 @@
           <w:lang w:val="de-DE"/>
         </w:rPr>
       </w:pPr>
-      <w:bookmarkStart w:id="21" w:name="_Toc381707564"/>
+      <w:bookmarkStart w:id="21" w:name="_Toc381711356"/>
       <w:r>
         <w:rPr>
           <w:lang w:val="de-DE"/>
         </w:rPr>
-        <w:lastRenderedPageBreak/>
         <w:t>3. Objektentwurf</w:t>
       </w:r>
       <w:bookmarkEnd w:id="21"/>
@@ -3721,7 +3732,7 @@
           <w:lang w:val="de-DE"/>
         </w:rPr>
       </w:pPr>
-      <w:bookmarkStart w:id="22" w:name="_Toc381707565"/>
+      <w:bookmarkStart w:id="22" w:name="_Toc381711357"/>
       <w:r>
         <w:rPr>
           <w:lang w:val="de-DE"/>
@@ -3757,12 +3768,25 @@
     </w:p>
     <w:p>
       <w:pPr>
+        <w:rPr>
+          <w:lang w:val="de-DE"/>
+        </w:rPr>
+      </w:pPr>
+      <w:r>
+        <w:rPr>
+          <w:lang w:val="de-DE"/>
+        </w:rPr>
+        <w:br w:type="page"/>
+      </w:r>
+    </w:p>
+    <w:p>
+      <w:pPr>
         <w:pStyle w:val="berschrift2"/>
         <w:rPr>
           <w:lang w:val="de-DE"/>
         </w:rPr>
       </w:pPr>
-      <w:bookmarkStart w:id="23" w:name="_Toc381707566"/>
+      <w:bookmarkStart w:id="23" w:name="_Toc381711358"/>
       <w:r>
         <w:rPr>
           <w:lang w:val="de-DE"/>
@@ -3828,17 +3852,23 @@
     </w:p>
     <w:p>
       <w:pPr>
+        <w:rPr>
+          <w:lang w:val="de-DE"/>
+        </w:rPr>
+      </w:pPr>
+    </w:p>
+    <w:p>
+      <w:pPr>
         <w:pStyle w:val="berschrift2"/>
         <w:rPr>
           <w:lang w:val="de-DE"/>
         </w:rPr>
       </w:pPr>
-      <w:bookmarkStart w:id="24" w:name="_Toc381707567"/>
+      <w:bookmarkStart w:id="24" w:name="_Toc381711359"/>
       <w:r>
         <w:rPr>
           <w:lang w:val="de-DE"/>
         </w:rPr>
-        <w:lastRenderedPageBreak/>
         <w:t>3.3. Dokumentation weiterer interessanter Teile des Entwurfsklassenmodells</w:t>
       </w:r>
       <w:bookmarkEnd w:id="24"/>
@@ -3898,7 +3928,7 @@
           <w:lang w:val="de-DE"/>
         </w:rPr>
       </w:pPr>
-      <w:bookmarkStart w:id="25" w:name="_Toc381707568"/>
+      <w:bookmarkStart w:id="25" w:name="_Toc381711360"/>
       <w:r>
         <w:rPr>
           <w:lang w:val="de-DE"/>
@@ -3914,7 +3944,7 @@
           <w:lang w:val="de-DE"/>
         </w:rPr>
       </w:pPr>
-      <w:bookmarkStart w:id="26" w:name="_Toc381707569"/>
+      <w:bookmarkStart w:id="26" w:name="_Toc381711361"/>
       <w:r>
         <w:rPr>
           <w:lang w:val="de-DE"/>
@@ -4612,6 +4642,119 @@
     </w:lvl>
   </w:abstractNum>
   <w:abstractNum w:abstractNumId="4">
+    <w:nsid w:val="2E3865FC"/>
+    <w:multiLevelType w:val="hybridMultilevel"/>
+    <w:tmpl w:val="67D6F1FA"/>
+    <w:lvl w:ilvl="0" w:tplc="BF8295E6">
+      <w:start w:val="1"/>
+      <w:numFmt w:val="bullet"/>
+      <w:lvlText w:val=""/>
+      <w:lvlJc w:val="left"/>
+      <w:pPr>
+        <w:ind w:left="720" w:hanging="360"/>
+      </w:pPr>
+      <w:rPr>
+        <w:rFonts w:ascii="Symbol" w:hAnsi="Symbol" w:hint="default"/>
+      </w:rPr>
+    </w:lvl>
+    <w:lvl w:ilvl="1" w:tplc="04090003" w:tentative="1">
+      <w:start w:val="1"/>
+      <w:numFmt w:val="bullet"/>
+      <w:lvlText w:val="o"/>
+      <w:lvlJc w:val="left"/>
+      <w:pPr>
+        <w:ind w:left="1440" w:hanging="360"/>
+      </w:pPr>
+      <w:rPr>
+        <w:rFonts w:ascii="Courier New" w:hAnsi="Courier New" w:cs="Courier New" w:hint="default"/>
+      </w:rPr>
+    </w:lvl>
+    <w:lvl w:ilvl="2" w:tplc="04090005" w:tentative="1">
+      <w:start w:val="1"/>
+      <w:numFmt w:val="bullet"/>
+      <w:lvlText w:val=""/>
+      <w:lvlJc w:val="left"/>
+      <w:pPr>
+        <w:ind w:left="2160" w:hanging="360"/>
+      </w:pPr>
+      <w:rPr>
+        <w:rFonts w:ascii="Wingdings" w:hAnsi="Wingdings" w:hint="default"/>
+      </w:rPr>
+    </w:lvl>
+    <w:lvl w:ilvl="3" w:tplc="04090001" w:tentative="1">
+      <w:start w:val="1"/>
+      <w:numFmt w:val="bullet"/>
+      <w:lvlText w:val=""/>
+      <w:lvlJc w:val="left"/>
+      <w:pPr>
+        <w:ind w:left="2880" w:hanging="360"/>
+      </w:pPr>
+      <w:rPr>
+        <w:rFonts w:ascii="Symbol" w:hAnsi="Symbol" w:hint="default"/>
+      </w:rPr>
+    </w:lvl>
+    <w:lvl w:ilvl="4" w:tplc="04090003" w:tentative="1">
+      <w:start w:val="1"/>
+      <w:numFmt w:val="bullet"/>
+      <w:lvlText w:val="o"/>
+      <w:lvlJc w:val="left"/>
+      <w:pPr>
+        <w:ind w:left="3600" w:hanging="360"/>
+      </w:pPr>
+      <w:rPr>
+        <w:rFonts w:ascii="Courier New" w:hAnsi="Courier New" w:cs="Courier New" w:hint="default"/>
+      </w:rPr>
+    </w:lvl>
+    <w:lvl w:ilvl="5" w:tplc="04090005" w:tentative="1">
+      <w:start w:val="1"/>
+      <w:numFmt w:val="bullet"/>
+      <w:lvlText w:val=""/>
+      <w:lvlJc w:val="left"/>
+      <w:pPr>
+        <w:ind w:left="4320" w:hanging="360"/>
+      </w:pPr>
+      <w:rPr>
+        <w:rFonts w:ascii="Wingdings" w:hAnsi="Wingdings" w:hint="default"/>
+      </w:rPr>
+    </w:lvl>
+    <w:lvl w:ilvl="6" w:tplc="04090001" w:tentative="1">
+      <w:start w:val="1"/>
+      <w:numFmt w:val="bullet"/>
+      <w:lvlText w:val=""/>
+      <w:lvlJc w:val="left"/>
+      <w:pPr>
+        <w:ind w:left="5040" w:hanging="360"/>
+      </w:pPr>
+      <w:rPr>
+        <w:rFonts w:ascii="Symbol" w:hAnsi="Symbol" w:hint="default"/>
+      </w:rPr>
+    </w:lvl>
+    <w:lvl w:ilvl="7" w:tplc="04090003" w:tentative="1">
+      <w:start w:val="1"/>
+      <w:numFmt w:val="bullet"/>
+      <w:lvlText w:val="o"/>
+      <w:lvlJc w:val="left"/>
+      <w:pPr>
+        <w:ind w:left="5760" w:hanging="360"/>
+      </w:pPr>
+      <w:rPr>
+        <w:rFonts w:ascii="Courier New" w:hAnsi="Courier New" w:cs="Courier New" w:hint="default"/>
+      </w:rPr>
+    </w:lvl>
+    <w:lvl w:ilvl="8" w:tplc="04090005" w:tentative="1">
+      <w:start w:val="1"/>
+      <w:numFmt w:val="bullet"/>
+      <w:lvlText w:val=""/>
+      <w:lvlJc w:val="left"/>
+      <w:pPr>
+        <w:ind w:left="6480" w:hanging="360"/>
+      </w:pPr>
+      <w:rPr>
+        <w:rFonts w:ascii="Wingdings" w:hAnsi="Wingdings" w:hint="default"/>
+      </w:rPr>
+    </w:lvl>
+  </w:abstractNum>
+  <w:abstractNum w:abstractNumId="5">
     <w:nsid w:val="30492BC3"/>
     <w:multiLevelType w:val="hybridMultilevel"/>
     <w:tmpl w:val="29C83880"/>
@@ -4724,7 +4867,7 @@
       </w:rPr>
     </w:lvl>
   </w:abstractNum>
-  <w:abstractNum w:abstractNumId="5">
+  <w:abstractNum w:abstractNumId="6">
     <w:nsid w:val="31390CB4"/>
     <w:multiLevelType w:val="hybridMultilevel"/>
     <w:tmpl w:val="23B2BBB6"/>
@@ -4837,7 +4980,7 @@
       </w:rPr>
     </w:lvl>
   </w:abstractNum>
-  <w:abstractNum w:abstractNumId="6">
+  <w:abstractNum w:abstractNumId="7">
     <w:nsid w:val="335344E8"/>
     <w:multiLevelType w:val="hybridMultilevel"/>
     <w:tmpl w:val="C2909C90"/>
@@ -4950,7 +5093,7 @@
       </w:rPr>
     </w:lvl>
   </w:abstractNum>
-  <w:abstractNum w:abstractNumId="7">
+  <w:abstractNum w:abstractNumId="8">
     <w:nsid w:val="39D9024D"/>
     <w:multiLevelType w:val="hybridMultilevel"/>
     <w:tmpl w:val="D2C0B8E2"/>
@@ -5063,7 +5206,120 @@
       </w:rPr>
     </w:lvl>
   </w:abstractNum>
-  <w:abstractNum w:abstractNumId="8">
+  <w:abstractNum w:abstractNumId="9">
+    <w:nsid w:val="3D580A87"/>
+    <w:multiLevelType w:val="hybridMultilevel"/>
+    <w:tmpl w:val="14DED9CC"/>
+    <w:lvl w:ilvl="0" w:tplc="BF8295E6">
+      <w:start w:val="1"/>
+      <w:numFmt w:val="bullet"/>
+      <w:lvlText w:val=""/>
+      <w:lvlJc w:val="left"/>
+      <w:pPr>
+        <w:ind w:left="720" w:hanging="360"/>
+      </w:pPr>
+      <w:rPr>
+        <w:rFonts w:ascii="Symbol" w:hAnsi="Symbol" w:hint="default"/>
+      </w:rPr>
+    </w:lvl>
+    <w:lvl w:ilvl="1" w:tplc="04090003" w:tentative="1">
+      <w:start w:val="1"/>
+      <w:numFmt w:val="bullet"/>
+      <w:lvlText w:val="o"/>
+      <w:lvlJc w:val="left"/>
+      <w:pPr>
+        <w:ind w:left="1440" w:hanging="360"/>
+      </w:pPr>
+      <w:rPr>
+        <w:rFonts w:ascii="Courier New" w:hAnsi="Courier New" w:cs="Courier New" w:hint="default"/>
+      </w:rPr>
+    </w:lvl>
+    <w:lvl w:ilvl="2" w:tplc="04090005" w:tentative="1">
+      <w:start w:val="1"/>
+      <w:numFmt w:val="bullet"/>
+      <w:lvlText w:val=""/>
+      <w:lvlJc w:val="left"/>
+      <w:pPr>
+        <w:ind w:left="2160" w:hanging="360"/>
+      </w:pPr>
+      <w:rPr>
+        <w:rFonts w:ascii="Wingdings" w:hAnsi="Wingdings" w:hint="default"/>
+      </w:rPr>
+    </w:lvl>
+    <w:lvl w:ilvl="3" w:tplc="04090001" w:tentative="1">
+      <w:start w:val="1"/>
+      <w:numFmt w:val="bullet"/>
+      <w:lvlText w:val=""/>
+      <w:lvlJc w:val="left"/>
+      <w:pPr>
+        <w:ind w:left="2880" w:hanging="360"/>
+      </w:pPr>
+      <w:rPr>
+        <w:rFonts w:ascii="Symbol" w:hAnsi="Symbol" w:hint="default"/>
+      </w:rPr>
+    </w:lvl>
+    <w:lvl w:ilvl="4" w:tplc="04090003" w:tentative="1">
+      <w:start w:val="1"/>
+      <w:numFmt w:val="bullet"/>
+      <w:lvlText w:val="o"/>
+      <w:lvlJc w:val="left"/>
+      <w:pPr>
+        <w:ind w:left="3600" w:hanging="360"/>
+      </w:pPr>
+      <w:rPr>
+        <w:rFonts w:ascii="Courier New" w:hAnsi="Courier New" w:cs="Courier New" w:hint="default"/>
+      </w:rPr>
+    </w:lvl>
+    <w:lvl w:ilvl="5" w:tplc="04090005" w:tentative="1">
+      <w:start w:val="1"/>
+      <w:numFmt w:val="bullet"/>
+      <w:lvlText w:val=""/>
+      <w:lvlJc w:val="left"/>
+      <w:pPr>
+        <w:ind w:left="4320" w:hanging="360"/>
+      </w:pPr>
+      <w:rPr>
+        <w:rFonts w:ascii="Wingdings" w:hAnsi="Wingdings" w:hint="default"/>
+      </w:rPr>
+    </w:lvl>
+    <w:lvl w:ilvl="6" w:tplc="04090001" w:tentative="1">
+      <w:start w:val="1"/>
+      <w:numFmt w:val="bullet"/>
+      <w:lvlText w:val=""/>
+      <w:lvlJc w:val="left"/>
+      <w:pPr>
+        <w:ind w:left="5040" w:hanging="360"/>
+      </w:pPr>
+      <w:rPr>
+        <w:rFonts w:ascii="Symbol" w:hAnsi="Symbol" w:hint="default"/>
+      </w:rPr>
+    </w:lvl>
+    <w:lvl w:ilvl="7" w:tplc="04090003" w:tentative="1">
+      <w:start w:val="1"/>
+      <w:numFmt w:val="bullet"/>
+      <w:lvlText w:val="o"/>
+      <w:lvlJc w:val="left"/>
+      <w:pPr>
+        <w:ind w:left="5760" w:hanging="360"/>
+      </w:pPr>
+      <w:rPr>
+        <w:rFonts w:ascii="Courier New" w:hAnsi="Courier New" w:cs="Courier New" w:hint="default"/>
+      </w:rPr>
+    </w:lvl>
+    <w:lvl w:ilvl="8" w:tplc="04090005" w:tentative="1">
+      <w:start w:val="1"/>
+      <w:numFmt w:val="bullet"/>
+      <w:lvlText w:val=""/>
+      <w:lvlJc w:val="left"/>
+      <w:pPr>
+        <w:ind w:left="6480" w:hanging="360"/>
+      </w:pPr>
+      <w:rPr>
+        <w:rFonts w:ascii="Wingdings" w:hAnsi="Wingdings" w:hint="default"/>
+      </w:rPr>
+    </w:lvl>
+  </w:abstractNum>
+  <w:abstractNum w:abstractNumId="10">
     <w:nsid w:val="43CE6872"/>
     <w:multiLevelType w:val="hybridMultilevel"/>
     <w:tmpl w:val="F5D47478"/>
@@ -5176,7 +5432,7 @@
       </w:rPr>
     </w:lvl>
   </w:abstractNum>
-  <w:abstractNum w:abstractNumId="9">
+  <w:abstractNum w:abstractNumId="11">
     <w:nsid w:val="51980A9C"/>
     <w:multiLevelType w:val="hybridMultilevel"/>
     <w:tmpl w:val="CAD4D0BA"/>
@@ -5289,7 +5545,7 @@
       </w:rPr>
     </w:lvl>
   </w:abstractNum>
-  <w:abstractNum w:abstractNumId="10">
+  <w:abstractNum w:abstractNumId="12">
     <w:nsid w:val="54A573EE"/>
     <w:multiLevelType w:val="hybridMultilevel"/>
     <w:tmpl w:val="A05094CE"/>
@@ -5402,7 +5658,7 @@
       </w:rPr>
     </w:lvl>
   </w:abstractNum>
-  <w:abstractNum w:abstractNumId="11">
+  <w:abstractNum w:abstractNumId="13">
     <w:nsid w:val="5D0A1A38"/>
     <w:multiLevelType w:val="hybridMultilevel"/>
     <w:tmpl w:val="F3105FA8"/>
@@ -5515,7 +5771,7 @@
       </w:rPr>
     </w:lvl>
   </w:abstractNum>
-  <w:abstractNum w:abstractNumId="12">
+  <w:abstractNum w:abstractNumId="14">
     <w:nsid w:val="5E6D4504"/>
     <w:multiLevelType w:val="hybridMultilevel"/>
     <w:tmpl w:val="C01A1D10"/>
@@ -5628,7 +5884,7 @@
       </w:rPr>
     </w:lvl>
   </w:abstractNum>
-  <w:abstractNum w:abstractNumId="13">
+  <w:abstractNum w:abstractNumId="15">
     <w:nsid w:val="63ED37D2"/>
     <w:multiLevelType w:val="hybridMultilevel"/>
     <w:tmpl w:val="4DE4A0FA"/>
@@ -5741,7 +5997,7 @@
       </w:rPr>
     </w:lvl>
   </w:abstractNum>
-  <w:abstractNum w:abstractNumId="14">
+  <w:abstractNum w:abstractNumId="16">
     <w:nsid w:val="6BA6104C"/>
     <w:multiLevelType w:val="hybridMultilevel"/>
     <w:tmpl w:val="B84A771A"/>
@@ -5854,7 +6110,7 @@
       </w:rPr>
     </w:lvl>
   </w:abstractNum>
-  <w:abstractNum w:abstractNumId="15">
+  <w:abstractNum w:abstractNumId="17">
     <w:nsid w:val="6CA13232"/>
     <w:multiLevelType w:val="hybridMultilevel"/>
     <w:tmpl w:val="BCC42224"/>
@@ -5967,7 +6223,7 @@
       </w:rPr>
     </w:lvl>
   </w:abstractNum>
-  <w:abstractNum w:abstractNumId="16">
+  <w:abstractNum w:abstractNumId="18">
     <w:nsid w:val="723657C7"/>
     <w:multiLevelType w:val="hybridMultilevel"/>
     <w:tmpl w:val="E79CECC8"/>
@@ -6080,7 +6336,7 @@
       </w:rPr>
     </w:lvl>
   </w:abstractNum>
-  <w:abstractNum w:abstractNumId="17">
+  <w:abstractNum w:abstractNumId="19">
     <w:nsid w:val="732D468E"/>
     <w:multiLevelType w:val="hybridMultilevel"/>
     <w:tmpl w:val="EF563F90"/>
@@ -6193,7 +6449,7 @@
       </w:rPr>
     </w:lvl>
   </w:abstractNum>
-  <w:abstractNum w:abstractNumId="18">
+  <w:abstractNum w:abstractNumId="20">
     <w:nsid w:val="77F6795B"/>
     <w:multiLevelType w:val="hybridMultilevel"/>
     <w:tmpl w:val="ED72CC26"/>
@@ -6307,61 +6563,67 @@
     </w:lvl>
   </w:abstractNum>
   <w:num w:numId="1">
-    <w:abstractNumId w:val="5"/>
+    <w:abstractNumId w:val="6"/>
   </w:num>
   <w:num w:numId="2">
-    <w:abstractNumId w:val="17"/>
+    <w:abstractNumId w:val="19"/>
   </w:num>
   <w:num w:numId="3">
     <w:abstractNumId w:val="1"/>
   </w:num>
   <w:num w:numId="4">
-    <w:abstractNumId w:val="16"/>
+    <w:abstractNumId w:val="18"/>
   </w:num>
   <w:num w:numId="5">
-    <w:abstractNumId w:val="15"/>
+    <w:abstractNumId w:val="17"/>
   </w:num>
   <w:num w:numId="6">
+    <w:abstractNumId w:val="8"/>
+  </w:num>
+  <w:num w:numId="7">
+    <w:abstractNumId w:val="12"/>
+  </w:num>
+  <w:num w:numId="8">
     <w:abstractNumId w:val="7"/>
   </w:num>
-  <w:num w:numId="7">
+  <w:num w:numId="9">
     <w:abstractNumId w:val="10"/>
   </w:num>
-  <w:num w:numId="8">
-    <w:abstractNumId w:val="6"/>
-  </w:num>
-  <w:num w:numId="9">
-    <w:abstractNumId w:val="8"/>
-  </w:num>
   <w:num w:numId="10">
-    <w:abstractNumId w:val="9"/>
+    <w:abstractNumId w:val="11"/>
   </w:num>
   <w:num w:numId="11">
     <w:abstractNumId w:val="0"/>
   </w:num>
   <w:num w:numId="12">
-    <w:abstractNumId w:val="12"/>
+    <w:abstractNumId w:val="14"/>
   </w:num>
   <w:num w:numId="13">
     <w:abstractNumId w:val="2"/>
   </w:num>
   <w:num w:numId="14">
-    <w:abstractNumId w:val="4"/>
+    <w:abstractNumId w:val="5"/>
   </w:num>
   <w:num w:numId="15">
-    <w:abstractNumId w:val="14"/>
+    <w:abstractNumId w:val="16"/>
   </w:num>
   <w:num w:numId="16">
-    <w:abstractNumId w:val="11"/>
+    <w:abstractNumId w:val="13"/>
   </w:num>
   <w:num w:numId="17">
-    <w:abstractNumId w:val="13"/>
+    <w:abstractNumId w:val="15"/>
   </w:num>
   <w:num w:numId="18">
-    <w:abstractNumId w:val="18"/>
+    <w:abstractNumId w:val="20"/>
   </w:num>
   <w:num w:numId="19">
     <w:abstractNumId w:val="3"/>
+  </w:num>
+  <w:num w:numId="20">
+    <w:abstractNumId w:val="4"/>
+  </w:num>
+  <w:num w:numId="21">
+    <w:abstractNumId w:val="9"/>
   </w:num>
 </w:numbering>
 </file>
@@ -6965,7 +7227,6 @@
   <w:style w:type="character" w:default="1" w:styleId="Absatz-Standardschriftart">
     <w:name w:val="Default Paragraph Font"/>
     <w:uiPriority w:val="1"/>
-    <w:semiHidden/>
     <w:unhideWhenUsed/>
   </w:style>
   <w:style w:type="table" w:default="1" w:styleId="NormaleTabelle">
@@ -7969,7 +8230,7 @@
 </file>
 
 <file path=customXml/itemProps2.xml><?xml version="1.0" encoding="utf-8"?>
-<ds:datastoreItem xmlns:ds="http://schemas.openxmlformats.org/officeDocument/2006/customXml" ds:itemID="{F9C35176-2B04-4C17-A09D-09F816E6DD06}">
+<ds:datastoreItem xmlns:ds="http://schemas.openxmlformats.org/officeDocument/2006/customXml" ds:itemID="{1E9E714F-D66A-4CBB-9B25-435BA7B90D45}">
   <ds:schemaRefs>
     <ds:schemaRef ds:uri="http://schemas.openxmlformats.org/officeDocument/2006/bibliography"/>
   </ds:schemaRefs>

</xml_diff>